<commit_message>
2026-2-18 Ver3.3.1  TeCA1.15.0　MasterFIX
</commit_message>
<xml_diff>
--- a/添付文書/readme.docx
+++ b/添付文書/readme.docx
@@ -200,7 +200,7 @@
           <w:sz w:val="24"/>
           <w:szCs w:val="24"/>
         </w:rPr>
-        <w:t>インストール</w:t>
+        <w:t>置き場所</w:t>
       </w:r>
     </w:p>
     <w:p>
@@ -218,7 +218,13 @@
         <w:rPr>
           <w:rFonts w:hint="eastAsia"/>
         </w:rPr>
-        <w:t>このツールは以下の2つのファイルで提供されます。</w:t>
+        <w:t>このツールは以下の</w:t>
+      </w:r>
+      <w:r>
+        <w:rPr>
+          <w:rFonts w:hint="eastAsia"/>
+        </w:rPr>
+        <w:t>フォルダにあります。</w:t>
       </w:r>
     </w:p>
     <w:p>
@@ -235,8 +241,8 @@
         <w:tblLook w:val="04A0" w:firstRow="1" w:lastRow="0" w:firstColumn="1" w:lastColumn="0" w:noHBand="0" w:noVBand="1"/>
       </w:tblPr>
       <w:tblGrid>
-        <w:gridCol w:w="4678"/>
-        <w:gridCol w:w="4110"/>
+        <w:gridCol w:w="2977"/>
+        <w:gridCol w:w="5811"/>
       </w:tblGrid>
       <w:tr>
         <w:trPr>
@@ -245,7 +251,7 @@
         <w:tc>
           <w:tcPr>
             <w:cnfStyle w:val="001000000000" w:firstRow="0" w:lastRow="0" w:firstColumn="1" w:lastColumn="0" w:oddVBand="0" w:evenVBand="0" w:oddHBand="0" w:evenHBand="0" w:firstRowFirstColumn="0" w:firstRowLastColumn="0" w:lastRowFirstColumn="0" w:lastRowLastColumn="0"/>
-            <w:tcW w:w="4678" w:type="dxa"/>
+            <w:tcW w:w="2977" w:type="dxa"/>
           </w:tcPr>
           <w:p>
             <w:pPr>
@@ -259,19 +265,28 @@
         </w:tc>
         <w:tc>
           <w:tcPr>
-            <w:tcW w:w="4110" w:type="dxa"/>
+            <w:tcW w:w="5811" w:type="dxa"/>
           </w:tcPr>
           <w:p>
             <w:pPr>
               <w:pStyle w:val="a7"/>
               <w:ind w:leftChars="0" w:left="0"/>
               <w:cnfStyle w:val="100000000000" w:firstRow="1" w:lastRow="0" w:firstColumn="0" w:lastColumn="0" w:oddVBand="0" w:evenVBand="0" w:oddHBand="0" w:evenHBand="0" w:firstRowFirstColumn="0" w:firstRowLastColumn="0" w:lastRowFirstColumn="0" w:lastRowLastColumn="0"/>
+              <w:rPr>
+                <w:rFonts w:hint="eastAsia"/>
+              </w:rPr>
             </w:pPr>
             <w:r>
               <w:rPr>
                 <w:rFonts w:hint="eastAsia"/>
               </w:rPr>
-              <w:t>説明</w:t>
+              <w:t>Administratorのデスクトップにある「TeCAtools」フォルダ</w:t>
+            </w:r>
+            <w:r>
+              <w:rPr>
+                <w:rFonts w:hint="eastAsia"/>
+              </w:rPr>
+              <w:t>にあります</w:t>
             </w:r>
           </w:p>
         </w:tc>
@@ -280,17 +295,23 @@
         <w:tc>
           <w:tcPr>
             <w:cnfStyle w:val="001000000000" w:firstRow="0" w:lastRow="0" w:firstColumn="1" w:lastColumn="0" w:oddVBand="0" w:evenVBand="0" w:oddHBand="0" w:evenHBand="0" w:firstRowFirstColumn="0" w:firstRowLastColumn="0" w:lastRowFirstColumn="0" w:lastRowLastColumn="0"/>
-            <w:tcW w:w="4678" w:type="dxa"/>
+            <w:tcW w:w="2977" w:type="dxa"/>
           </w:tcPr>
           <w:p>
             <w:r>
-              <w:t>Setup_TeCASettings.msi</w:t>
+              <w:t>TeCASettings.</w:t>
+            </w:r>
+            <w:r>
+              <w:rPr>
+                <w:rFonts w:hint="eastAsia"/>
+              </w:rPr>
+              <w:t>exe</w:t>
             </w:r>
           </w:p>
         </w:tc>
         <w:tc>
           <w:tcPr>
-            <w:tcW w:w="4110" w:type="dxa"/>
+            <w:tcW w:w="5811" w:type="dxa"/>
           </w:tcPr>
           <w:p>
             <w:pPr>
@@ -302,7 +323,7 @@
               <w:rPr>
                 <w:rFonts w:hint="eastAsia"/>
               </w:rPr>
-              <w:t>このツールのインストールプログラムです</w:t>
+              <w:t>メニュー型ＴｅＣＡ設定ツール</w:t>
             </w:r>
           </w:p>
         </w:tc>
@@ -311,35 +332,38 @@
         <w:tc>
           <w:tcPr>
             <w:cnfStyle w:val="001000000000" w:firstRow="0" w:lastRow="0" w:firstColumn="1" w:lastColumn="0" w:oddVBand="0" w:evenVBand="0" w:oddHBand="0" w:evenHBand="0" w:firstRowFirstColumn="0" w:firstRowLastColumn="0" w:lastRowFirstColumn="0" w:lastRowLastColumn="0"/>
-            <w:tcW w:w="4678" w:type="dxa"/>
+            <w:tcW w:w="2977" w:type="dxa"/>
           </w:tcPr>
           <w:p>
-            <w:pPr>
-              <w:spacing w:line="240" w:lineRule="exact"/>
-            </w:pPr>
             <w:r>
-              <w:t>windowsdesktop-runtime-6.0.14-win-x64.exe</w:t>
+              <w:t>T</w:t>
+            </w:r>
+            <w:r>
+              <w:rPr>
+                <w:rFonts w:hint="eastAsia"/>
+              </w:rPr>
+              <w:t>ecacmd.exe</w:t>
             </w:r>
           </w:p>
         </w:tc>
         <w:tc>
           <w:tcPr>
-            <w:tcW w:w="4110" w:type="dxa"/>
+            <w:tcW w:w="5811" w:type="dxa"/>
           </w:tcPr>
           <w:p>
             <w:pPr>
               <w:pStyle w:val="a7"/>
               <w:ind w:leftChars="0" w:left="0"/>
               <w:cnfStyle w:val="000000000000" w:firstRow="0" w:lastRow="0" w:firstColumn="0" w:lastColumn="0" w:oddVBand="0" w:evenVBand="0" w:oddHBand="0" w:evenHBand="0" w:firstRowFirstColumn="0" w:firstRowLastColumn="0" w:lastRowFirstColumn="0" w:lastRowLastColumn="0"/>
+              <w:rPr>
+                <w:rFonts w:hint="eastAsia"/>
+              </w:rPr>
             </w:pPr>
             <w:r>
               <w:rPr>
                 <w:rFonts w:hint="eastAsia"/>
               </w:rPr>
-              <w:t>M</w:t>
-            </w:r>
-            <w:r>
-              <w:t>icrosoft社のランタイムパッケージです</w:t>
+              <w:t>コマンドライン型ＴｅＣＡ設定ツール</w:t>
             </w:r>
           </w:p>
         </w:tc>
@@ -547,179 +571,6 @@
         <w:pStyle w:val="a7"/>
         <w:ind w:leftChars="0" w:left="360"/>
       </w:pPr>
-      <w:r>
-        <w:t>【</w:t>
-      </w:r>
-      <w:r>
-        <w:rPr>
-          <w:rFonts w:hint="eastAsia"/>
-        </w:rPr>
-        <w:t>インストール手順</w:t>
-      </w:r>
-      <w:r>
-        <w:t>】</w:t>
-      </w:r>
-    </w:p>
-    <w:p>
-      <w:pPr>
-        <w:pStyle w:val="a7"/>
-        <w:ind w:leftChars="0" w:left="360"/>
-      </w:pPr>
-      <w:r>
-        <w:rPr>
-          <w:rFonts w:hint="eastAsia"/>
-        </w:rPr>
-        <w:t>１．図脳TeCAサーバーの任意フォルダに上記ファイル2つを配置します。</w:t>
-      </w:r>
-    </w:p>
-    <w:p>
-      <w:pPr>
-        <w:pStyle w:val="a7"/>
-        <w:ind w:leftChars="0" w:left="360"/>
-      </w:pPr>
-    </w:p>
-    <w:p>
-      <w:pPr>
-        <w:pStyle w:val="a7"/>
-        <w:ind w:leftChars="0" w:left="360"/>
-      </w:pPr>
-      <w:r>
-        <w:rPr>
-          <w:rFonts w:hint="eastAsia"/>
-        </w:rPr>
-        <w:t>２．先に、Microsoft社のランタイムパッケージをインストールしてください。</w:t>
-      </w:r>
-    </w:p>
-    <w:p>
-      <w:pPr>
-        <w:pStyle w:val="a7"/>
-        <w:ind w:leftChars="0" w:left="1134"/>
-        <w:rPr>
-          <w:sz w:val="16"/>
-          <w:szCs w:val="16"/>
-        </w:rPr>
-      </w:pPr>
-      <w:r>
-        <w:rPr>
-          <w:rFonts w:hint="eastAsia"/>
-          <w:sz w:val="16"/>
-          <w:szCs w:val="16"/>
-        </w:rPr>
-        <w:t>ファイルをダブルクリックし、あとは[次へ]を数回押すことで完了します。</w:t>
-      </w:r>
-    </w:p>
-    <w:p>
-      <w:pPr>
-        <w:pStyle w:val="a7"/>
-        <w:ind w:leftChars="0" w:left="1134"/>
-        <w:rPr>
-          <w:sz w:val="16"/>
-          <w:szCs w:val="16"/>
-        </w:rPr>
-      </w:pPr>
-    </w:p>
-    <w:p>
-      <w:pPr>
-        <w:pStyle w:val="a7"/>
-        <w:ind w:leftChars="0" w:left="360"/>
-      </w:pPr>
-      <w:r>
-        <w:rPr>
-          <w:rFonts w:hint="eastAsia"/>
-        </w:rPr>
-        <w:t>３．</w:t>
-      </w:r>
-      <w:r>
-        <w:rPr>
-          <w:rFonts w:hint="eastAsia"/>
-        </w:rPr>
-        <w:t>次に、ツール本体である「</w:t>
-      </w:r>
-      <w:r>
-        <w:rPr>
-          <w:b/>
-          <w:bCs/>
-        </w:rPr>
-        <w:t>Setup_TeCASettings.msi</w:t>
-      </w:r>
-      <w:r>
-        <w:rPr>
-          <w:rFonts w:hint="eastAsia"/>
-        </w:rPr>
-        <w:t>」の</w:t>
-      </w:r>
-      <w:r>
-        <w:rPr>
-          <w:rFonts w:hint="eastAsia"/>
-        </w:rPr>
-        <w:t>インストール</w:t>
-      </w:r>
-      <w:r>
-        <w:rPr>
-          <w:rFonts w:hint="eastAsia"/>
-        </w:rPr>
-        <w:t>を行</w:t>
-      </w:r>
-      <w:r>
-        <w:rPr>
-          <w:rFonts w:hint="eastAsia"/>
-        </w:rPr>
-        <w:t>ってください。</w:t>
-      </w:r>
-    </w:p>
-    <w:p>
-      <w:pPr>
-        <w:pStyle w:val="a7"/>
-        <w:ind w:leftChars="0" w:left="1134"/>
-      </w:pPr>
-      <w:r>
-        <w:rPr>
-          <w:rFonts w:hint="eastAsia"/>
-        </w:rPr>
-        <w:t>インストール後は、</w:t>
-      </w:r>
-      <w:r>
-        <w:rPr>
-          <w:rFonts w:hint="eastAsia"/>
-        </w:rPr>
-        <w:t>デスクトップと[スタート]に</w:t>
-      </w:r>
-      <w:r>
-        <w:rPr>
-          <w:rFonts w:hint="eastAsia"/>
-        </w:rPr>
-        <w:t>「TeCAシステム設定と再起動」</w:t>
-      </w:r>
-      <w:r>
-        <w:rPr>
-          <w:rFonts w:hint="eastAsia"/>
-        </w:rPr>
-        <w:t>が作られます。</w:t>
-      </w:r>
-    </w:p>
-    <w:p>
-      <w:pPr>
-        <w:pStyle w:val="a7"/>
-        <w:ind w:leftChars="0" w:left="360"/>
-      </w:pPr>
-    </w:p>
-    <w:p>
-      <w:pPr>
-        <w:pStyle w:val="a7"/>
-        <w:ind w:leftChars="0" w:left="360"/>
-      </w:pPr>
-      <w:r>
-        <w:rPr>
-          <w:rFonts w:hint="eastAsia"/>
-        </w:rPr>
-        <w:t>※インストール作業でシステム再起動は発生しません。</w:t>
-      </w:r>
-    </w:p>
-    <w:p>
-      <w:pPr>
-        <w:pStyle w:val="a7"/>
-        <w:ind w:leftChars="0" w:left="360"/>
-      </w:pPr>
     </w:p>
     <w:p>
       <w:pPr>
@@ -750,6 +601,16 @@
           <w:sz w:val="24"/>
           <w:szCs w:val="24"/>
         </w:rPr>
+        <w:t>TeCASettings.exeの</w:t>
+      </w:r>
+      <w:r>
+        <w:rPr>
+          <w:rFonts w:hint="eastAsia"/>
+          <w:b/>
+          <w:bCs/>
+          <w:sz w:val="24"/>
+          <w:szCs w:val="24"/>
+        </w:rPr>
         <w:t>使い方</w:t>
       </w:r>
     </w:p>
@@ -772,6 +633,12 @@
         </w:numPr>
         <w:ind w:leftChars="0"/>
       </w:pPr>
+      <w:r>
+        <w:rPr>
+          <w:rFonts w:hint="eastAsia"/>
+        </w:rPr>
+        <w:t>プログラムをダブルクリックで起動すると、</w:t>
+      </w:r>
       <w:r>
         <w:rPr>
           <w:noProof/>
@@ -844,19 +711,7 @@
         <w:rPr>
           <w:rFonts w:hint="eastAsia"/>
         </w:rPr>
-        <w:t>デスクトップのアイコン、または[スタート]から、「TeCAシステム設定と再起動」を起動します。</w:t>
-      </w:r>
-    </w:p>
-    <w:p>
-      <w:pPr>
-        <w:pStyle w:val="a7"/>
-        <w:ind w:leftChars="0" w:left="720"/>
-      </w:pPr>
-      <w:r>
-        <w:rPr>
-          <w:rFonts w:hint="eastAsia"/>
-        </w:rPr>
-        <w:t>起動すると以下のような設定ボックスが開きます。</w:t>
+        <w:t>以下のような設定ボックスが開きます。</w:t>
       </w:r>
     </w:p>
     <w:p/>
@@ -868,7 +723,7 @@
         <mc:AlternateContent>
           <mc:Choice Requires="wpc">
             <w:drawing>
-              <wp:anchor distT="0" distB="0" distL="114300" distR="114300" simplePos="0" relativeHeight="251673600" behindDoc="0" locked="0" layoutInCell="1" allowOverlap="1" wp14:anchorId="204C179A" wp14:editId="2232414B">
+              <wp:anchor distT="0" distB="0" distL="114300" distR="114300" simplePos="0" relativeHeight="251673600" behindDoc="0" locked="0" layoutInCell="1" allowOverlap="1" wp14:anchorId="204C179A" wp14:editId="3BB60079">
                 <wp:simplePos x="0" y="0"/>
                 <wp:positionH relativeFrom="column">
                   <wp:posOffset>480060</wp:posOffset>
@@ -1066,8 +921,8 @@
                         <wps:cNvSpPr txBox="1"/>
                         <wps:spPr>
                           <a:xfrm>
-                            <a:off x="2676526" y="389188"/>
-                            <a:ext cx="2819400" cy="382337"/>
+                            <a:off x="2676526" y="319024"/>
+                            <a:ext cx="2819400" cy="563415"/>
                           </a:xfrm>
                           <a:prstGeom prst="rect">
                             <a:avLst/>
@@ -1082,12 +937,30 @@
                         <wps:txbx>
                           <w:txbxContent>
                             <w:p>
+                              <w:pPr>
+                                <w:rPr>
+                                  <w:rFonts w:hint="eastAsia"/>
+                                </w:rPr>
+                              </w:pPr>
                               <w:r>
                                 <w:rPr>
                                   <w:rFonts w:hint="eastAsia"/>
                                 </w:rPr>
-                                <w:t>システム導入時（または本ツール受領時）にお渡しするClientIDとSecretIDを入力し、「認証」を押します。</w:t>
+                                <w:t>TeCASettings.exeと同じフォルダにある、以下のコマンドラインツールで確認できます。</w:t>
                               </w:r>
+                              <w:r>
+                                <w:rPr>
+                                  <w:rFonts w:hint="eastAsia"/>
+                                </w:rPr>
+                                <w:t>（詳細は次ページ）</w:t>
+                              </w:r>
+                            </w:p>
+                            <w:p>
+                              <w:pPr>
+                                <w:rPr>
+                                  <w:rFonts w:hint="eastAsia"/>
+                                </w:rPr>
+                              </w:pPr>
                             </w:p>
                           </w:txbxContent>
                         </wps:txbx>
@@ -1182,7 +1055,7 @@
           </mc:Choice>
           <mc:Fallback>
             <w:pict>
-              <v:group w14:anchorId="204C179A" id="キャンバス 23" o:spid="_x0000_s1028" editas="canvas" style="position:absolute;left:0;text-align:left;margin-left:37.8pt;margin-top:8.65pt;width:445.5pt;height:261.6pt;z-index:251673600;mso-width-relative:margin;mso-height-relative:margin" coordsize="56578,33216" o:gfxdata="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">
+              <v:group w14:anchorId="204C179A" id="キャンバス 23" o:spid="_x0000_s1028" editas="canvas" style="position:absolute;left:0;text-align:left;margin-left:37.8pt;margin-top:8.65pt;width:445.5pt;height:261.6pt;z-index:251673600;mso-width-relative:margin;mso-height-relative:margin" coordsize="56578,33216" o:gfxdata="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">
                 <v:shapetype id="_x0000_t75" coordsize="21600,21600" o:spt="75" o:preferrelative="t" path="m@4@5l@4@11@9@11@9@5xe" filled="f" stroked="f">
                   <v:stroke joinstyle="miter"/>
                   <v:formulas>
@@ -1273,16 +1146,34 @@
                   </v:textbox>
                 </v:shape>
                 <v:rect id="正方形/長方形 15" o:spid="_x0000_s1033" style="position:absolute;left:381;top:8382;width:23050;height:5429;visibility:visible;mso-wrap-style:square;v-text-anchor:middle" o:gfxdata="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" filled="f" strokecolor="red" strokeweight="2pt"/>
-                <v:shape id="テキスト ボックス 18" o:spid="_x0000_s1034" type="#_x0000_t202" style="position:absolute;left:26765;top:3891;width:28194;height:3824;visibility:visible;mso-wrap-style:square;v-text-anchor:top" o:gfxdata="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" fillcolor="white [3201]" stroked="f" strokeweight=".5pt">
+                <v:shape id="テキスト ボックス 18" o:spid="_x0000_s1034" type="#_x0000_t202" style="position:absolute;left:26765;top:3190;width:28194;height:5634;visibility:visible;mso-wrap-style:square;v-text-anchor:top" o:gfxdata="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" fillcolor="white [3201]" stroked="f" strokeweight=".5pt">
                   <v:textbox>
                     <w:txbxContent>
                       <w:p>
+                        <w:pPr>
+                          <w:rPr>
+                            <w:rFonts w:hint="eastAsia"/>
+                          </w:rPr>
+                        </w:pPr>
                         <w:r>
                           <w:rPr>
                             <w:rFonts w:hint="eastAsia"/>
                           </w:rPr>
-                          <w:t>システム導入時（または本ツール受領時）にお渡しするClientIDとSecretIDを入力し、「認証」を押します。</w:t>
+                          <w:t>TeCASettings.exeと同じフォルダにある、以下のコマンドラインツールで確認できます。</w:t>
                         </w:r>
+                        <w:r>
+                          <w:rPr>
+                            <w:rFonts w:hint="eastAsia"/>
+                          </w:rPr>
+                          <w:t>（詳細は次ページ）</w:t>
+                        </w:r>
+                      </w:p>
+                      <w:p>
+                        <w:pPr>
+                          <w:rPr>
+                            <w:rFonts w:hint="eastAsia"/>
+                          </w:rPr>
+                        </w:pPr>
                       </w:p>
                     </w:txbxContent>
                   </v:textbox>
@@ -1331,8 +1222,1238 @@
     <w:p/>
     <w:p/>
     <w:p/>
+    <w:p>
+      <w:r>
+        <w:br w:type="page"/>
+      </w:r>
+    </w:p>
+    <w:p>
+      <w:r>
+        <w:rPr>
+          <w:noProof/>
+        </w:rPr>
+        <w:lastRenderedPageBreak/>
+        <mc:AlternateContent>
+          <mc:Choice Requires="wps">
+            <w:drawing>
+              <wp:anchor distT="45720" distB="45720" distL="114300" distR="114300" simplePos="0" relativeHeight="251689984" behindDoc="0" locked="0" layoutInCell="1" allowOverlap="1" wp14:anchorId="558D0C16" wp14:editId="767854E9">
+                <wp:simplePos x="0" y="0"/>
+                <wp:positionH relativeFrom="column">
+                  <wp:posOffset>521970</wp:posOffset>
+                </wp:positionH>
+                <wp:positionV relativeFrom="paragraph">
+                  <wp:posOffset>87630</wp:posOffset>
+                </wp:positionV>
+                <wp:extent cx="5592445" cy="3368040"/>
+                <wp:effectExtent l="0" t="0" r="27305" b="22860"/>
+                <wp:wrapSquare wrapText="bothSides"/>
+                <wp:docPr id="185128340" name="テキスト ボックス 2"/>
+                <wp:cNvGraphicFramePr>
+                  <a:graphicFrameLocks xmlns:a="http://schemas.openxmlformats.org/drawingml/2006/main"/>
+                </wp:cNvGraphicFramePr>
+                <a:graphic xmlns:a="http://schemas.openxmlformats.org/drawingml/2006/main">
+                  <a:graphicData uri="http://schemas.microsoft.com/office/word/2010/wordprocessingShape">
+                    <wps:wsp>
+                      <wps:cNvSpPr txBox="1">
+                        <a:spLocks noChangeArrowheads="1"/>
+                      </wps:cNvSpPr>
+                      <wps:spPr bwMode="auto">
+                        <a:xfrm>
+                          <a:off x="0" y="0"/>
+                          <a:ext cx="5592445" cy="3368040"/>
+                        </a:xfrm>
+                        <a:prstGeom prst="rect">
+                          <a:avLst/>
+                        </a:prstGeom>
+                        <a:solidFill>
+                          <a:srgbClr val="FFFFFF"/>
+                        </a:solidFill>
+                        <a:ln w="9525">
+                          <a:solidFill>
+                            <a:srgbClr val="000000"/>
+                          </a:solidFill>
+                          <a:miter lim="800000"/>
+                          <a:headEnd/>
+                          <a:tailEnd/>
+                        </a:ln>
+                      </wps:spPr>
+                      <wps:txbx>
+                        <w:txbxContent>
+                          <w:p>
+                            <w:pPr>
+                              <w:rPr>
+                                <w:rFonts w:ascii="BIZ UDPゴシック" w:eastAsia="BIZ UDPゴシック" w:hAnsi="BIZ UDPゴシック"/>
+                                <w:sz w:val="20"/>
+                                <w:szCs w:val="20"/>
+                              </w:rPr>
+                            </w:pPr>
+                            <w:r>
+                              <w:rPr>
+                                <w:rFonts w:ascii="BIZ UDPゴシック" w:eastAsia="BIZ UDPゴシック" w:hAnsi="BIZ UDPゴシック" w:hint="eastAsia"/>
+                                <w:sz w:val="20"/>
+                                <w:szCs w:val="20"/>
+                              </w:rPr>
+                              <w:t>ClientIDとSecrtetIDを確認する</w:t>
+                            </w:r>
+                          </w:p>
+                          <w:p>
+                            <w:pPr>
+                              <w:pStyle w:val="a7"/>
+                              <w:ind w:leftChars="0" w:left="720"/>
+                              <w:rPr>
+                                <w:rFonts w:hint="eastAsia"/>
+                                <w:szCs w:val="18"/>
+                              </w:rPr>
+                            </w:pPr>
+                            <w:r>
+                              <w:rPr>
+                                <w:rFonts w:hint="eastAsia"/>
+                                <w:szCs w:val="18"/>
+                              </w:rPr>
+                              <w:t>スタートボタンを右クリックすると「WindowsPowerShell（管理者）」があるので、起動してください。</w:t>
+                            </w:r>
+                          </w:p>
+                        </w:txbxContent>
+                      </wps:txbx>
+                      <wps:bodyPr rot="0" vert="horz" wrap="square" lIns="91440" tIns="45720" rIns="91440" bIns="45720" anchor="t" anchorCtr="0">
+                        <a:noAutofit/>
+                      </wps:bodyPr>
+                    </wps:wsp>
+                  </a:graphicData>
+                </a:graphic>
+                <wp14:sizeRelH relativeFrom="margin">
+                  <wp14:pctWidth>0</wp14:pctWidth>
+                </wp14:sizeRelH>
+                <wp14:sizeRelV relativeFrom="margin">
+                  <wp14:pctHeight>0</wp14:pctHeight>
+                </wp14:sizeRelV>
+              </wp:anchor>
+            </w:drawing>
+          </mc:Choice>
+          <mc:Fallback>
+            <w:pict>
+              <v:shape w14:anchorId="558D0C16" id="_x0000_s1037" type="#_x0000_t202" style="position:absolute;left:0;text-align:left;margin-left:41.1pt;margin-top:6.9pt;width:440.35pt;height:265.2pt;z-index:251689984;visibility:visible;mso-wrap-style:square;mso-width-percent:0;mso-height-percent:0;mso-wrap-distance-left:9pt;mso-wrap-distance-top:3.6pt;mso-wrap-distance-right:9pt;mso-wrap-distance-bottom:3.6pt;mso-position-horizontal:absolute;mso-position-horizontal-relative:text;mso-position-vertical:absolute;mso-position-vertical-relative:text;mso-width-percent:0;mso-height-percent:0;mso-width-relative:margin;mso-height-relative:margin;v-text-anchor:top" o:gfxdata="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">
+                <v:textbox>
+                  <w:txbxContent>
+                    <w:p>
+                      <w:pPr>
+                        <w:rPr>
+                          <w:rFonts w:ascii="BIZ UDPゴシック" w:eastAsia="BIZ UDPゴシック" w:hAnsi="BIZ UDPゴシック"/>
+                          <w:sz w:val="20"/>
+                          <w:szCs w:val="20"/>
+                        </w:rPr>
+                      </w:pPr>
+                      <w:r>
+                        <w:rPr>
+                          <w:rFonts w:ascii="BIZ UDPゴシック" w:eastAsia="BIZ UDPゴシック" w:hAnsi="BIZ UDPゴシック" w:hint="eastAsia"/>
+                          <w:sz w:val="20"/>
+                          <w:szCs w:val="20"/>
+                        </w:rPr>
+                        <w:t>ClientIDとSecrtetIDを確認する</w:t>
+                      </w:r>
+                    </w:p>
+                    <w:p>
+                      <w:pPr>
+                        <w:pStyle w:val="a7"/>
+                        <w:ind w:leftChars="0" w:left="720"/>
+                        <w:rPr>
+                          <w:rFonts w:hint="eastAsia"/>
+                          <w:szCs w:val="18"/>
+                        </w:rPr>
+                      </w:pPr>
+                      <w:r>
+                        <w:rPr>
+                          <w:rFonts w:hint="eastAsia"/>
+                          <w:szCs w:val="18"/>
+                        </w:rPr>
+                        <w:t>スタートボタンを右クリックすると「WindowsPowerShell（管理者）」があるので、起動してください。</w:t>
+                      </w:r>
+                    </w:p>
+                  </w:txbxContent>
+                </v:textbox>
+                <w10:wrap type="square"/>
+              </v:shape>
+            </w:pict>
+          </mc:Fallback>
+        </mc:AlternateContent>
+      </w:r>
+    </w:p>
     <w:p/>
     <w:p/>
+    <w:p>
+      <w:r>
+        <w:rPr>
+          <w:noProof/>
+        </w:rPr>
+        <mc:AlternateContent>
+          <mc:Choice Requires="wps">
+            <w:drawing>
+              <wp:anchor distT="45720" distB="45720" distL="114300" distR="114300" simplePos="0" relativeHeight="251694080" behindDoc="0" locked="0" layoutInCell="1" allowOverlap="1" wp14:anchorId="556E914E" wp14:editId="2370D9FA">
+                <wp:simplePos x="0" y="0"/>
+                <wp:positionH relativeFrom="column">
+                  <wp:posOffset>2495550</wp:posOffset>
+                </wp:positionH>
+                <wp:positionV relativeFrom="paragraph">
+                  <wp:posOffset>116840</wp:posOffset>
+                </wp:positionV>
+                <wp:extent cx="3261360" cy="1404620"/>
+                <wp:effectExtent l="38100" t="38100" r="110490" b="109220"/>
+                <wp:wrapSquare wrapText="bothSides"/>
+                <wp:docPr id="258385938" name="テキスト ボックス 2"/>
+                <wp:cNvGraphicFramePr>
+                  <a:graphicFrameLocks xmlns:a="http://schemas.openxmlformats.org/drawingml/2006/main"/>
+                </wp:cNvGraphicFramePr>
+                <a:graphic xmlns:a="http://schemas.openxmlformats.org/drawingml/2006/main">
+                  <a:graphicData uri="http://schemas.microsoft.com/office/word/2010/wordprocessingShape">
+                    <wps:wsp>
+                      <wps:cNvSpPr txBox="1">
+                        <a:spLocks noChangeArrowheads="1"/>
+                      </wps:cNvSpPr>
+                      <wps:spPr bwMode="auto">
+                        <a:xfrm>
+                          <a:off x="0" y="0"/>
+                          <a:ext cx="3261360" cy="1404620"/>
+                        </a:xfrm>
+                        <a:prstGeom prst="rect">
+                          <a:avLst/>
+                        </a:prstGeom>
+                        <a:solidFill>
+                          <a:srgbClr val="FFFFFF"/>
+                        </a:solidFill>
+                        <a:ln w="9525">
+                          <a:solidFill>
+                            <a:srgbClr val="000000"/>
+                          </a:solidFill>
+                          <a:miter lim="800000"/>
+                          <a:headEnd/>
+                          <a:tailEnd/>
+                        </a:ln>
+                        <a:effectLst>
+                          <a:outerShdw blurRad="50800" dist="38100" dir="2700000" algn="tl" rotWithShape="0">
+                            <a:prstClr val="black">
+                              <a:alpha val="40000"/>
+                            </a:prstClr>
+                          </a:outerShdw>
+                        </a:effectLst>
+                      </wps:spPr>
+                      <wps:txbx>
+                        <w:txbxContent>
+                          <w:p>
+                            <w:pPr>
+                              <w:pStyle w:val="a7"/>
+                              <w:numPr>
+                                <w:ilvl w:val="0"/>
+                                <w:numId w:val="16"/>
+                              </w:numPr>
+                              <w:ind w:leftChars="0"/>
+                            </w:pPr>
+                            <w:r>
+                              <w:rPr>
+                                <w:rFonts w:hint="eastAsia"/>
+                                <w:szCs w:val="18"/>
+                              </w:rPr>
+                              <w:t>「管理者：WindowsPowerShell」となっていることを確認</w:t>
+                            </w:r>
+                          </w:p>
+                        </w:txbxContent>
+                      </wps:txbx>
+                      <wps:bodyPr rot="0" vert="horz" wrap="square" lIns="91440" tIns="45720" rIns="91440" bIns="45720" anchor="t" anchorCtr="0">
+                        <a:spAutoFit/>
+                      </wps:bodyPr>
+                    </wps:wsp>
+                  </a:graphicData>
+                </a:graphic>
+                <wp14:sizeRelH relativeFrom="margin">
+                  <wp14:pctWidth>0</wp14:pctWidth>
+                </wp14:sizeRelH>
+                <wp14:sizeRelV relativeFrom="margin">
+                  <wp14:pctHeight>20000</wp14:pctHeight>
+                </wp14:sizeRelV>
+              </wp:anchor>
+            </w:drawing>
+          </mc:Choice>
+          <mc:Fallback>
+            <w:pict>
+              <v:shape w14:anchorId="556E914E" id="_x0000_s1038" type="#_x0000_t202" style="position:absolute;left:0;text-align:left;margin-left:196.5pt;margin-top:9.2pt;width:256.8pt;height:110.6pt;z-index:251694080;visibility:visible;mso-wrap-style:square;mso-width-percent:0;mso-height-percent:200;mso-wrap-distance-left:9pt;mso-wrap-distance-top:3.6pt;mso-wrap-distance-right:9pt;mso-wrap-distance-bottom:3.6pt;mso-position-horizontal:absolute;mso-position-horizontal-relative:text;mso-position-vertical:absolute;mso-position-vertical-relative:text;mso-width-percent:0;mso-height-percent:200;mso-width-relative:margin;mso-height-relative:margin;v-text-anchor:top" o:gfxdata="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">
+                <v:shadow on="t" color="black" opacity="26214f" origin="-.5,-.5" offset=".74836mm,.74836mm"/>
+                <v:textbox style="mso-fit-shape-to-text:t">
+                  <w:txbxContent>
+                    <w:p>
+                      <w:pPr>
+                        <w:pStyle w:val="a7"/>
+                        <w:numPr>
+                          <w:ilvl w:val="0"/>
+                          <w:numId w:val="16"/>
+                        </w:numPr>
+                        <w:ind w:leftChars="0"/>
+                      </w:pPr>
+                      <w:r>
+                        <w:rPr>
+                          <w:rFonts w:hint="eastAsia"/>
+                          <w:szCs w:val="18"/>
+                        </w:rPr>
+                        <w:t>「管理者：WindowsPowerShell」となっていることを確認</w:t>
+                      </w:r>
+                    </w:p>
+                  </w:txbxContent>
+                </v:textbox>
+                <w10:wrap type="square"/>
+              </v:shape>
+            </w:pict>
+          </mc:Fallback>
+        </mc:AlternateContent>
+      </w:r>
+    </w:p>
+    <w:p>
+      <w:r>
+        <w:rPr>
+          <w:noProof/>
+        </w:rPr>
+        <mc:AlternateContent>
+          <mc:Choice Requires="wps">
+            <w:drawing>
+              <wp:anchor distT="0" distB="0" distL="114300" distR="114300" simplePos="0" relativeHeight="251695104" behindDoc="0" locked="0" layoutInCell="1" allowOverlap="1" wp14:anchorId="58F999E3" wp14:editId="0CD2D215">
+                <wp:simplePos x="0" y="0"/>
+                <wp:positionH relativeFrom="column">
+                  <wp:posOffset>2145030</wp:posOffset>
+                </wp:positionH>
+                <wp:positionV relativeFrom="paragraph">
+                  <wp:posOffset>102870</wp:posOffset>
+                </wp:positionV>
+                <wp:extent cx="350520" cy="45720"/>
+                <wp:effectExtent l="38100" t="38100" r="11430" b="87630"/>
+                <wp:wrapNone/>
+                <wp:docPr id="311943012" name="直線矢印コネクタ 18"/>
+                <wp:cNvGraphicFramePr/>
+                <a:graphic xmlns:a="http://schemas.openxmlformats.org/drawingml/2006/main">
+                  <a:graphicData uri="http://schemas.microsoft.com/office/word/2010/wordprocessingShape">
+                    <wps:wsp>
+                      <wps:cNvCnPr/>
+                      <wps:spPr>
+                        <a:xfrm flipH="1">
+                          <a:off x="0" y="0"/>
+                          <a:ext cx="350520" cy="45720"/>
+                        </a:xfrm>
+                        <a:prstGeom prst="straightConnector1">
+                          <a:avLst/>
+                        </a:prstGeom>
+                        <a:ln>
+                          <a:tailEnd type="triangle"/>
+                        </a:ln>
+                      </wps:spPr>
+                      <wps:style>
+                        <a:lnRef idx="1">
+                          <a:schemeClr val="accent1"/>
+                        </a:lnRef>
+                        <a:fillRef idx="0">
+                          <a:schemeClr val="accent1"/>
+                        </a:fillRef>
+                        <a:effectRef idx="0">
+                          <a:schemeClr val="accent1"/>
+                        </a:effectRef>
+                        <a:fontRef idx="minor">
+                          <a:schemeClr val="tx1"/>
+                        </a:fontRef>
+                      </wps:style>
+                      <wps:bodyPr/>
+                    </wps:wsp>
+                  </a:graphicData>
+                </a:graphic>
+              </wp:anchor>
+            </w:drawing>
+          </mc:Choice>
+          <mc:Fallback>
+            <w:pict>
+              <v:shapetype w14:anchorId="22B0EDAC" id="_x0000_t32" coordsize="21600,21600" o:spt="32" o:oned="t" path="m,l21600,21600e" filled="f">
+                <v:path arrowok="t" fillok="f" o:connecttype="none"/>
+                <o:lock v:ext="edit" shapetype="t"/>
+              </v:shapetype>
+              <v:shape id="直線矢印コネクタ 18" o:spid="_x0000_s1026" type="#_x0000_t32" style="position:absolute;margin-left:168.9pt;margin-top:8.1pt;width:27.6pt;height:3.6pt;flip:x;z-index:251695104;visibility:visible;mso-wrap-style:square;mso-wrap-distance-left:9pt;mso-wrap-distance-top:0;mso-wrap-distance-right:9pt;mso-wrap-distance-bottom:0;mso-position-horizontal:absolute;mso-position-horizontal-relative:text;mso-position-vertical:absolute;mso-position-vertical-relative:text" o:gfxdata="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" strokecolor="#4472c4 [3204]" strokeweight=".5pt">
+                <v:stroke endarrow="block" joinstyle="miter"/>
+              </v:shape>
+            </w:pict>
+          </mc:Fallback>
+        </mc:AlternateContent>
+      </w:r>
+      <w:r>
+        <w:rPr>
+          <w:noProof/>
+        </w:rPr>
+        <mc:AlternateContent>
+          <mc:Choice Requires="wps">
+            <w:drawing>
+              <wp:anchor distT="0" distB="0" distL="114300" distR="114300" simplePos="0" relativeHeight="251692032" behindDoc="0" locked="0" layoutInCell="1" allowOverlap="1" wp14:anchorId="1980259D" wp14:editId="6E4A61BF">
+                <wp:simplePos x="0" y="0"/>
+                <wp:positionH relativeFrom="column">
+                  <wp:posOffset>773430</wp:posOffset>
+                </wp:positionH>
+                <wp:positionV relativeFrom="paragraph">
+                  <wp:posOffset>41910</wp:posOffset>
+                </wp:positionV>
+                <wp:extent cx="1375410" cy="194310"/>
+                <wp:effectExtent l="19050" t="19050" r="15240" b="15240"/>
+                <wp:wrapNone/>
+                <wp:docPr id="923681876" name="正方形/長方形 17"/>
+                <wp:cNvGraphicFramePr/>
+                <a:graphic xmlns:a="http://schemas.openxmlformats.org/drawingml/2006/main">
+                  <a:graphicData uri="http://schemas.microsoft.com/office/word/2010/wordprocessingShape">
+                    <wps:wsp>
+                      <wps:cNvSpPr/>
+                      <wps:spPr>
+                        <a:xfrm>
+                          <a:off x="0" y="0"/>
+                          <a:ext cx="1375410" cy="194310"/>
+                        </a:xfrm>
+                        <a:prstGeom prst="rect">
+                          <a:avLst/>
+                        </a:prstGeom>
+                        <a:noFill/>
+                        <a:ln w="28575">
+                          <a:solidFill>
+                            <a:srgbClr val="EE0000"/>
+                          </a:solidFill>
+                        </a:ln>
+                      </wps:spPr>
+                      <wps:style>
+                        <a:lnRef idx="2">
+                          <a:schemeClr val="accent1">
+                            <a:shade val="15000"/>
+                          </a:schemeClr>
+                        </a:lnRef>
+                        <a:fillRef idx="1">
+                          <a:schemeClr val="accent1"/>
+                        </a:fillRef>
+                        <a:effectRef idx="0">
+                          <a:schemeClr val="accent1"/>
+                        </a:effectRef>
+                        <a:fontRef idx="minor">
+                          <a:schemeClr val="lt1"/>
+                        </a:fontRef>
+                      </wps:style>
+                      <wps:bodyPr rot="0" spcFirstLastPara="0" vertOverflow="overflow" horzOverflow="overflow" vert="horz" wrap="square" lIns="91440" tIns="45720" rIns="91440" bIns="45720" numCol="1" spcCol="0" rtlCol="0" fromWordArt="0" anchor="ctr" anchorCtr="0" forceAA="0" compatLnSpc="1">
+                        <a:prstTxWarp prst="textNoShape">
+                          <a:avLst/>
+                        </a:prstTxWarp>
+                        <a:noAutofit/>
+                      </wps:bodyPr>
+                    </wps:wsp>
+                  </a:graphicData>
+                </a:graphic>
+                <wp14:sizeRelH relativeFrom="margin">
+                  <wp14:pctWidth>0</wp14:pctWidth>
+                </wp14:sizeRelH>
+                <wp14:sizeRelV relativeFrom="margin">
+                  <wp14:pctHeight>0</wp14:pctHeight>
+                </wp14:sizeRelV>
+              </wp:anchor>
+            </w:drawing>
+          </mc:Choice>
+          <mc:Fallback>
+            <w:pict>
+              <v:rect w14:anchorId="1DC2A087" id="正方形/長方形 17" o:spid="_x0000_s1026" style="position:absolute;margin-left:60.9pt;margin-top:3.3pt;width:108.3pt;height:15.3pt;z-index:251692032;visibility:visible;mso-wrap-style:square;mso-width-percent:0;mso-height-percent:0;mso-wrap-distance-left:9pt;mso-wrap-distance-top:0;mso-wrap-distance-right:9pt;mso-wrap-distance-bottom:0;mso-position-horizontal:absolute;mso-position-horizontal-relative:text;mso-position-vertical:absolute;mso-position-vertical-relative:text;mso-width-percent:0;mso-height-percent:0;mso-width-relative:margin;mso-height-relative:margin;v-text-anchor:middle" o:gfxdata="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" filled="f" strokecolor="#e00" strokeweight="2.25pt"/>
+            </w:pict>
+          </mc:Fallback>
+        </mc:AlternateContent>
+      </w:r>
+      <w:r>
+        <w:drawing>
+          <wp:anchor distT="0" distB="0" distL="114300" distR="114300" simplePos="0" relativeHeight="251691008" behindDoc="0" locked="0" layoutInCell="1" allowOverlap="1" wp14:anchorId="198499D5" wp14:editId="38255047">
+            <wp:simplePos x="0" y="0"/>
+            <wp:positionH relativeFrom="column">
+              <wp:posOffset>773429</wp:posOffset>
+            </wp:positionH>
+            <wp:positionV relativeFrom="paragraph">
+              <wp:posOffset>41910</wp:posOffset>
+            </wp:positionV>
+            <wp:extent cx="5293885" cy="2644140"/>
+            <wp:effectExtent l="38100" t="38100" r="97790" b="99060"/>
+            <wp:wrapNone/>
+            <wp:docPr id="936986815" name="図 1" descr="テキスト&#10;&#10;AI 生成コンテンツは誤りを含む可能性があります。"/>
+            <wp:cNvGraphicFramePr>
+              <a:graphicFrameLocks xmlns:a="http://schemas.openxmlformats.org/drawingml/2006/main" noChangeAspect="1"/>
+            </wp:cNvGraphicFramePr>
+            <a:graphic xmlns:a="http://schemas.openxmlformats.org/drawingml/2006/main">
+              <a:graphicData uri="http://schemas.openxmlformats.org/drawingml/2006/picture">
+                <pic:pic xmlns:pic="http://schemas.openxmlformats.org/drawingml/2006/picture">
+                  <pic:nvPicPr>
+                    <pic:cNvPr id="936986815" name="図 1" descr="テキスト&#10;&#10;AI 生成コンテンツは誤りを含む可能性があります。"/>
+                    <pic:cNvPicPr/>
+                  </pic:nvPicPr>
+                  <pic:blipFill>
+                    <a:blip r:embed="rId11">
+                      <a:extLst>
+                        <a:ext uri="{28A0092B-C50C-407E-A947-70E740481C1C}">
+                          <a14:useLocalDpi xmlns:a14="http://schemas.microsoft.com/office/drawing/2010/main" val="0"/>
+                        </a:ext>
+                      </a:extLst>
+                    </a:blip>
+                    <a:stretch>
+                      <a:fillRect/>
+                    </a:stretch>
+                  </pic:blipFill>
+                  <pic:spPr>
+                    <a:xfrm>
+                      <a:off x="0" y="0"/>
+                      <a:ext cx="5293885" cy="2644140"/>
+                    </a:xfrm>
+                    <a:prstGeom prst="rect">
+                      <a:avLst/>
+                    </a:prstGeom>
+                    <a:effectLst>
+                      <a:outerShdw blurRad="50800" dist="38100" dir="2700000" algn="tl" rotWithShape="0">
+                        <a:prstClr val="black">
+                          <a:alpha val="40000"/>
+                        </a:prstClr>
+                      </a:outerShdw>
+                    </a:effectLst>
+                  </pic:spPr>
+                </pic:pic>
+              </a:graphicData>
+            </a:graphic>
+            <wp14:sizeRelH relativeFrom="margin">
+              <wp14:pctWidth>0</wp14:pctWidth>
+            </wp14:sizeRelH>
+            <wp14:sizeRelV relativeFrom="margin">
+              <wp14:pctHeight>0</wp14:pctHeight>
+            </wp14:sizeRelV>
+          </wp:anchor>
+        </w:drawing>
+      </w:r>
+    </w:p>
+    <w:p/>
+    <w:p>
+      <w:r>
+        <w:rPr>
+          <w:noProof/>
+        </w:rPr>
+        <mc:AlternateContent>
+          <mc:Choice Requires="wps">
+            <w:drawing>
+              <wp:anchor distT="45720" distB="45720" distL="114300" distR="114300" simplePos="0" relativeHeight="251697152" behindDoc="0" locked="0" layoutInCell="1" allowOverlap="1" wp14:anchorId="76BDAE2D" wp14:editId="45702808">
+                <wp:simplePos x="0" y="0"/>
+                <wp:positionH relativeFrom="column">
+                  <wp:posOffset>3112770</wp:posOffset>
+                </wp:positionH>
+                <wp:positionV relativeFrom="paragraph">
+                  <wp:posOffset>64770</wp:posOffset>
+                </wp:positionV>
+                <wp:extent cx="1935480" cy="1404620"/>
+                <wp:effectExtent l="38100" t="38100" r="121920" b="109220"/>
+                <wp:wrapSquare wrapText="bothSides"/>
+                <wp:docPr id="1773313520" name="テキスト ボックス 2"/>
+                <wp:cNvGraphicFramePr>
+                  <a:graphicFrameLocks xmlns:a="http://schemas.openxmlformats.org/drawingml/2006/main"/>
+                </wp:cNvGraphicFramePr>
+                <a:graphic xmlns:a="http://schemas.openxmlformats.org/drawingml/2006/main">
+                  <a:graphicData uri="http://schemas.microsoft.com/office/word/2010/wordprocessingShape">
+                    <wps:wsp>
+                      <wps:cNvSpPr txBox="1">
+                        <a:spLocks noChangeArrowheads="1"/>
+                      </wps:cNvSpPr>
+                      <wps:spPr bwMode="auto">
+                        <a:xfrm>
+                          <a:off x="0" y="0"/>
+                          <a:ext cx="1935480" cy="1404620"/>
+                        </a:xfrm>
+                        <a:prstGeom prst="rect">
+                          <a:avLst/>
+                        </a:prstGeom>
+                        <a:solidFill>
+                          <a:srgbClr val="FFFFFF"/>
+                        </a:solidFill>
+                        <a:ln w="9525">
+                          <a:solidFill>
+                            <a:srgbClr val="000000"/>
+                          </a:solidFill>
+                          <a:miter lim="800000"/>
+                          <a:headEnd/>
+                          <a:tailEnd/>
+                        </a:ln>
+                        <a:effectLst>
+                          <a:outerShdw blurRad="50800" dist="38100" dir="2700000" algn="tl" rotWithShape="0">
+                            <a:prstClr val="black">
+                              <a:alpha val="40000"/>
+                            </a:prstClr>
+                          </a:outerShdw>
+                        </a:effectLst>
+                      </wps:spPr>
+                      <wps:txbx>
+                        <w:txbxContent>
+                          <w:p>
+                            <w:pPr>
+                              <w:pStyle w:val="a3"/>
+                              <w:numPr>
+                                <w:ilvl w:val="0"/>
+                                <w:numId w:val="18"/>
+                              </w:numPr>
+                              <w:tabs>
+                                <w:tab w:val="clear" w:pos="4252"/>
+                              </w:tabs>
+                              <w:ind w:left="283" w:hangingChars="157" w:hanging="283"/>
+                            </w:pPr>
+                            <w:r>
+                              <w:rPr>
+                                <w:rFonts w:hint="eastAsia"/>
+                                <w:szCs w:val="18"/>
+                              </w:rPr>
+                              <w:t>「cmd」でコマンドモードへ</w:t>
+                            </w:r>
+                          </w:p>
+                        </w:txbxContent>
+                      </wps:txbx>
+                      <wps:bodyPr rot="0" vert="horz" wrap="square" lIns="91440" tIns="45720" rIns="91440" bIns="45720" anchor="t" anchorCtr="0">
+                        <a:spAutoFit/>
+                      </wps:bodyPr>
+                    </wps:wsp>
+                  </a:graphicData>
+                </a:graphic>
+                <wp14:sizeRelH relativeFrom="margin">
+                  <wp14:pctWidth>0</wp14:pctWidth>
+                </wp14:sizeRelH>
+                <wp14:sizeRelV relativeFrom="margin">
+                  <wp14:pctHeight>20000</wp14:pctHeight>
+                </wp14:sizeRelV>
+              </wp:anchor>
+            </w:drawing>
+          </mc:Choice>
+          <mc:Fallback>
+            <w:pict>
+              <v:shape w14:anchorId="76BDAE2D" id="_x0000_s1039" type="#_x0000_t202" style="position:absolute;left:0;text-align:left;margin-left:245.1pt;margin-top:5.1pt;width:152.4pt;height:110.6pt;z-index:251697152;visibility:visible;mso-wrap-style:square;mso-width-percent:0;mso-height-percent:200;mso-wrap-distance-left:9pt;mso-wrap-distance-top:3.6pt;mso-wrap-distance-right:9pt;mso-wrap-distance-bottom:3.6pt;mso-position-horizontal:absolute;mso-position-horizontal-relative:text;mso-position-vertical:absolute;mso-position-vertical-relative:text;mso-width-percent:0;mso-height-percent:200;mso-width-relative:margin;mso-height-relative:margin;v-text-anchor:top" o:gfxdata="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">
+                <v:shadow on="t" color="black" opacity="26214f" origin="-.5,-.5" offset=".74836mm,.74836mm"/>
+                <v:textbox style="mso-fit-shape-to-text:t">
+                  <w:txbxContent>
+                    <w:p>
+                      <w:pPr>
+                        <w:pStyle w:val="a3"/>
+                        <w:numPr>
+                          <w:ilvl w:val="0"/>
+                          <w:numId w:val="18"/>
+                        </w:numPr>
+                        <w:tabs>
+                          <w:tab w:val="clear" w:pos="4252"/>
+                        </w:tabs>
+                        <w:ind w:left="283" w:hangingChars="157" w:hanging="283"/>
+                      </w:pPr>
+                      <w:r>
+                        <w:rPr>
+                          <w:rFonts w:hint="eastAsia"/>
+                          <w:szCs w:val="18"/>
+                        </w:rPr>
+                        <w:t>「cmd」でコマンドモードへ</w:t>
+                      </w:r>
+                    </w:p>
+                  </w:txbxContent>
+                </v:textbox>
+                <w10:wrap type="square"/>
+              </v:shape>
+            </w:pict>
+          </mc:Fallback>
+        </mc:AlternateContent>
+      </w:r>
+    </w:p>
+    <w:p>
+      <w:r>
+        <w:rPr>
+          <w:noProof/>
+        </w:rPr>
+        <mc:AlternateContent>
+          <mc:Choice Requires="wps">
+            <w:drawing>
+              <wp:anchor distT="0" distB="0" distL="114300" distR="114300" simplePos="0" relativeHeight="251699200" behindDoc="0" locked="0" layoutInCell="1" allowOverlap="1" wp14:anchorId="5DF26438" wp14:editId="662DA5F0">
+                <wp:simplePos x="0" y="0"/>
+                <wp:positionH relativeFrom="column">
+                  <wp:posOffset>2602230</wp:posOffset>
+                </wp:positionH>
+                <wp:positionV relativeFrom="paragraph">
+                  <wp:posOffset>99060</wp:posOffset>
+                </wp:positionV>
+                <wp:extent cx="548640" cy="331470"/>
+                <wp:effectExtent l="38100" t="19050" r="22860" b="49530"/>
+                <wp:wrapNone/>
+                <wp:docPr id="563565016" name="直線矢印コネクタ 18"/>
+                <wp:cNvGraphicFramePr/>
+                <a:graphic xmlns:a="http://schemas.openxmlformats.org/drawingml/2006/main">
+                  <a:graphicData uri="http://schemas.microsoft.com/office/word/2010/wordprocessingShape">
+                    <wps:wsp>
+                      <wps:cNvCnPr/>
+                      <wps:spPr>
+                        <a:xfrm flipH="1">
+                          <a:off x="0" y="0"/>
+                          <a:ext cx="548640" cy="331470"/>
+                        </a:xfrm>
+                        <a:prstGeom prst="straightConnector1">
+                          <a:avLst/>
+                        </a:prstGeom>
+                        <a:ln w="28575">
+                          <a:solidFill>
+                            <a:srgbClr val="EE0000"/>
+                          </a:solidFill>
+                          <a:tailEnd type="triangle"/>
+                        </a:ln>
+                      </wps:spPr>
+                      <wps:style>
+                        <a:lnRef idx="1">
+                          <a:schemeClr val="accent1"/>
+                        </a:lnRef>
+                        <a:fillRef idx="0">
+                          <a:schemeClr val="accent1"/>
+                        </a:fillRef>
+                        <a:effectRef idx="0">
+                          <a:schemeClr val="accent1"/>
+                        </a:effectRef>
+                        <a:fontRef idx="minor">
+                          <a:schemeClr val="tx1"/>
+                        </a:fontRef>
+                      </wps:style>
+                      <wps:bodyPr/>
+                    </wps:wsp>
+                  </a:graphicData>
+                </a:graphic>
+                <wp14:sizeRelH relativeFrom="margin">
+                  <wp14:pctWidth>0</wp14:pctWidth>
+                </wp14:sizeRelH>
+                <wp14:sizeRelV relativeFrom="margin">
+                  <wp14:pctHeight>0</wp14:pctHeight>
+                </wp14:sizeRelV>
+              </wp:anchor>
+            </w:drawing>
+          </mc:Choice>
+          <mc:Fallback>
+            <w:pict>
+              <v:shape w14:anchorId="783190FC" id="直線矢印コネクタ 18" o:spid="_x0000_s1026" type="#_x0000_t32" style="position:absolute;margin-left:204.9pt;margin-top:7.8pt;width:43.2pt;height:26.1pt;flip:x;z-index:251699200;visibility:visible;mso-wrap-style:square;mso-width-percent:0;mso-height-percent:0;mso-wrap-distance-left:9pt;mso-wrap-distance-top:0;mso-wrap-distance-right:9pt;mso-wrap-distance-bottom:0;mso-position-horizontal:absolute;mso-position-horizontal-relative:text;mso-position-vertical:absolute;mso-position-vertical-relative:text;mso-width-percent:0;mso-height-percent:0;mso-width-relative:margin;mso-height-relative:margin" o:gfxdata="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" strokecolor="#e00" strokeweight="2.25pt">
+                <v:stroke endarrow="block" joinstyle="miter"/>
+              </v:shape>
+            </w:pict>
+          </mc:Fallback>
+        </mc:AlternateContent>
+      </w:r>
+    </w:p>
+    <w:p/>
+    <w:p>
+      <w:r>
+        <w:rPr>
+          <w:noProof/>
+        </w:rPr>
+        <mc:AlternateContent>
+          <mc:Choice Requires="wps">
+            <w:drawing>
+              <wp:anchor distT="45720" distB="45720" distL="114300" distR="114300" simplePos="0" relativeHeight="251701248" behindDoc="0" locked="0" layoutInCell="1" allowOverlap="1" wp14:anchorId="3CC83C17" wp14:editId="5EE6456D">
+                <wp:simplePos x="0" y="0"/>
+                <wp:positionH relativeFrom="column">
+                  <wp:posOffset>2947670</wp:posOffset>
+                </wp:positionH>
+                <wp:positionV relativeFrom="paragraph">
+                  <wp:posOffset>30480</wp:posOffset>
+                </wp:positionV>
+                <wp:extent cx="3078480" cy="411480"/>
+                <wp:effectExtent l="38100" t="38100" r="121920" b="121920"/>
+                <wp:wrapSquare wrapText="bothSides"/>
+                <wp:docPr id="2100565534" name="テキスト ボックス 2"/>
+                <wp:cNvGraphicFramePr>
+                  <a:graphicFrameLocks xmlns:a="http://schemas.openxmlformats.org/drawingml/2006/main"/>
+                </wp:cNvGraphicFramePr>
+                <a:graphic xmlns:a="http://schemas.openxmlformats.org/drawingml/2006/main">
+                  <a:graphicData uri="http://schemas.microsoft.com/office/word/2010/wordprocessingShape">
+                    <wps:wsp>
+                      <wps:cNvSpPr txBox="1">
+                        <a:spLocks noChangeArrowheads="1"/>
+                      </wps:cNvSpPr>
+                      <wps:spPr bwMode="auto">
+                        <a:xfrm>
+                          <a:off x="0" y="0"/>
+                          <a:ext cx="3078480" cy="411480"/>
+                        </a:xfrm>
+                        <a:prstGeom prst="rect">
+                          <a:avLst/>
+                        </a:prstGeom>
+                        <a:solidFill>
+                          <a:srgbClr val="FFFFFF"/>
+                        </a:solidFill>
+                        <a:ln w="9525">
+                          <a:solidFill>
+                            <a:srgbClr val="000000"/>
+                          </a:solidFill>
+                          <a:miter lim="800000"/>
+                          <a:headEnd/>
+                          <a:tailEnd/>
+                        </a:ln>
+                        <a:effectLst>
+                          <a:outerShdw blurRad="50800" dist="38100" dir="2700000" algn="tl" rotWithShape="0">
+                            <a:prstClr val="black">
+                              <a:alpha val="40000"/>
+                            </a:prstClr>
+                          </a:outerShdw>
+                        </a:effectLst>
+                      </wps:spPr>
+                      <wps:txbx>
+                        <w:txbxContent>
+                          <w:p>
+                            <w:pPr>
+                              <w:pStyle w:val="a3"/>
+                              <w:numPr>
+                                <w:ilvl w:val="0"/>
+                                <w:numId w:val="18"/>
+                              </w:numPr>
+                              <w:tabs>
+                                <w:tab w:val="clear" w:pos="4252"/>
+                              </w:tabs>
+                              <w:ind w:left="283" w:hangingChars="157" w:hanging="283"/>
+                            </w:pPr>
+                            <w:r>
+                              <w:rPr>
+                                <w:rFonts w:hint="eastAsia"/>
+                                <w:szCs w:val="18"/>
+                              </w:rPr>
+                              <w:t>「</w:t>
+                            </w:r>
+                            <w:r>
+                              <w:rPr>
+                                <w:rFonts w:hint="eastAsia"/>
+                                <w:szCs w:val="18"/>
+                              </w:rPr>
+                              <w:t>cd C:\users\administrator\desktop\tecatools</w:t>
+                            </w:r>
+                            <w:r>
+                              <w:rPr>
+                                <w:szCs w:val="18"/>
+                              </w:rPr>
+                              <w:t>」</w:t>
+                            </w:r>
+                            <w:r>
+                              <w:rPr>
+                                <w:rFonts w:hint="eastAsia"/>
+                                <w:szCs w:val="18"/>
+                              </w:rPr>
+                              <w:t xml:space="preserve"> でフォルダ移動</w:t>
+                            </w:r>
+                          </w:p>
+                        </w:txbxContent>
+                      </wps:txbx>
+                      <wps:bodyPr rot="0" vert="horz" wrap="square" lIns="91440" tIns="45720" rIns="91440" bIns="45720" anchor="t" anchorCtr="0">
+                        <a:noAutofit/>
+                      </wps:bodyPr>
+                    </wps:wsp>
+                  </a:graphicData>
+                </a:graphic>
+                <wp14:sizeRelH relativeFrom="margin">
+                  <wp14:pctWidth>0</wp14:pctWidth>
+                </wp14:sizeRelH>
+                <wp14:sizeRelV relativeFrom="margin">
+                  <wp14:pctHeight>0</wp14:pctHeight>
+                </wp14:sizeRelV>
+              </wp:anchor>
+            </w:drawing>
+          </mc:Choice>
+          <mc:Fallback>
+            <w:pict>
+              <v:shape w14:anchorId="3CC83C17" id="_x0000_s1040" type="#_x0000_t202" style="position:absolute;left:0;text-align:left;margin-left:232.1pt;margin-top:2.4pt;width:242.4pt;height:32.4pt;z-index:251701248;visibility:visible;mso-wrap-style:square;mso-width-percent:0;mso-height-percent:0;mso-wrap-distance-left:9pt;mso-wrap-distance-top:3.6pt;mso-wrap-distance-right:9pt;mso-wrap-distance-bottom:3.6pt;mso-position-horizontal:absolute;mso-position-horizontal-relative:text;mso-position-vertical:absolute;mso-position-vertical-relative:text;mso-width-percent:0;mso-height-percent:0;mso-width-relative:margin;mso-height-relative:margin;v-text-anchor:top" o:gfxdata="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">
+                <v:shadow on="t" color="black" opacity="26214f" origin="-.5,-.5" offset=".74836mm,.74836mm"/>
+                <v:textbox>
+                  <w:txbxContent>
+                    <w:p>
+                      <w:pPr>
+                        <w:pStyle w:val="a3"/>
+                        <w:numPr>
+                          <w:ilvl w:val="0"/>
+                          <w:numId w:val="18"/>
+                        </w:numPr>
+                        <w:tabs>
+                          <w:tab w:val="clear" w:pos="4252"/>
+                        </w:tabs>
+                        <w:ind w:left="283" w:hangingChars="157" w:hanging="283"/>
+                      </w:pPr>
+                      <w:r>
+                        <w:rPr>
+                          <w:rFonts w:hint="eastAsia"/>
+                          <w:szCs w:val="18"/>
+                        </w:rPr>
+                        <w:t>「</w:t>
+                      </w:r>
+                      <w:r>
+                        <w:rPr>
+                          <w:rFonts w:hint="eastAsia"/>
+                          <w:szCs w:val="18"/>
+                        </w:rPr>
+                        <w:t>cd C:\users\administrator\desktop\tecatools</w:t>
+                      </w:r>
+                      <w:r>
+                        <w:rPr>
+                          <w:szCs w:val="18"/>
+                        </w:rPr>
+                        <w:t>」</w:t>
+                      </w:r>
+                      <w:r>
+                        <w:rPr>
+                          <w:rFonts w:hint="eastAsia"/>
+                          <w:szCs w:val="18"/>
+                        </w:rPr>
+                        <w:t xml:space="preserve"> でフォルダ移動</w:t>
+                      </w:r>
+                    </w:p>
+                  </w:txbxContent>
+                </v:textbox>
+                <w10:wrap type="square"/>
+              </v:shape>
+            </w:pict>
+          </mc:Fallback>
+        </mc:AlternateContent>
+      </w:r>
+    </w:p>
+    <w:p/>
+    <w:p>
+      <w:r>
+        <w:rPr>
+          <w:noProof/>
+        </w:rPr>
+        <mc:AlternateContent>
+          <mc:Choice Requires="wps">
+            <w:drawing>
+              <wp:anchor distT="0" distB="0" distL="114300" distR="114300" simplePos="0" relativeHeight="251706368" behindDoc="0" locked="0" layoutInCell="1" allowOverlap="1" wp14:anchorId="166BD0F6" wp14:editId="6792D09C">
+                <wp:simplePos x="0" y="0"/>
+                <wp:positionH relativeFrom="column">
+                  <wp:posOffset>4697730</wp:posOffset>
+                </wp:positionH>
+                <wp:positionV relativeFrom="paragraph">
+                  <wp:posOffset>133350</wp:posOffset>
+                </wp:positionV>
+                <wp:extent cx="289560" cy="167640"/>
+                <wp:effectExtent l="38100" t="19050" r="15240" b="41910"/>
+                <wp:wrapNone/>
+                <wp:docPr id="2048266900" name="直線矢印コネクタ 18"/>
+                <wp:cNvGraphicFramePr/>
+                <a:graphic xmlns:a="http://schemas.openxmlformats.org/drawingml/2006/main">
+                  <a:graphicData uri="http://schemas.microsoft.com/office/word/2010/wordprocessingShape">
+                    <wps:wsp>
+                      <wps:cNvCnPr/>
+                      <wps:spPr>
+                        <a:xfrm flipH="1">
+                          <a:off x="0" y="0"/>
+                          <a:ext cx="289560" cy="167640"/>
+                        </a:xfrm>
+                        <a:prstGeom prst="straightConnector1">
+                          <a:avLst/>
+                        </a:prstGeom>
+                        <a:ln w="28575">
+                          <a:solidFill>
+                            <a:srgbClr val="EE0000"/>
+                          </a:solidFill>
+                          <a:tailEnd type="triangle"/>
+                        </a:ln>
+                      </wps:spPr>
+                      <wps:style>
+                        <a:lnRef idx="1">
+                          <a:schemeClr val="accent1"/>
+                        </a:lnRef>
+                        <a:fillRef idx="0">
+                          <a:schemeClr val="accent1"/>
+                        </a:fillRef>
+                        <a:effectRef idx="0">
+                          <a:schemeClr val="accent1"/>
+                        </a:effectRef>
+                        <a:fontRef idx="minor">
+                          <a:schemeClr val="tx1"/>
+                        </a:fontRef>
+                      </wps:style>
+                      <wps:bodyPr/>
+                    </wps:wsp>
+                  </a:graphicData>
+                </a:graphic>
+                <wp14:sizeRelH relativeFrom="margin">
+                  <wp14:pctWidth>0</wp14:pctWidth>
+                </wp14:sizeRelH>
+                <wp14:sizeRelV relativeFrom="margin">
+                  <wp14:pctHeight>0</wp14:pctHeight>
+                </wp14:sizeRelV>
+              </wp:anchor>
+            </w:drawing>
+          </mc:Choice>
+          <mc:Fallback>
+            <w:pict>
+              <v:shape w14:anchorId="36FFDF38" id="直線矢印コネクタ 18" o:spid="_x0000_s1026" type="#_x0000_t32" style="position:absolute;margin-left:369.9pt;margin-top:10.5pt;width:22.8pt;height:13.2pt;flip:x;z-index:251706368;visibility:visible;mso-wrap-style:square;mso-width-percent:0;mso-height-percent:0;mso-wrap-distance-left:9pt;mso-wrap-distance-top:0;mso-wrap-distance-right:9pt;mso-wrap-distance-bottom:0;mso-position-horizontal:absolute;mso-position-horizontal-relative:text;mso-position-vertical:absolute;mso-position-vertical-relative:text;mso-width-percent:0;mso-height-percent:0;mso-width-relative:margin;mso-height-relative:margin" o:gfxdata="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" strokecolor="#e00" strokeweight="2.25pt">
+                <v:stroke endarrow="block" joinstyle="miter"/>
+              </v:shape>
+            </w:pict>
+          </mc:Fallback>
+        </mc:AlternateContent>
+      </w:r>
+    </w:p>
+    <w:p/>
+    <w:p/>
+    <w:p/>
+    <w:p>
+      <w:r>
+        <w:rPr>
+          <w:noProof/>
+        </w:rPr>
+        <mc:AlternateContent>
+          <mc:Choice Requires="wps">
+            <w:drawing>
+              <wp:anchor distT="0" distB="0" distL="114300" distR="114300" simplePos="0" relativeHeight="251708416" behindDoc="0" locked="0" layoutInCell="1" allowOverlap="1" wp14:anchorId="4AFB3809" wp14:editId="3E921640">
+                <wp:simplePos x="0" y="0"/>
+                <wp:positionH relativeFrom="column">
+                  <wp:posOffset>3783330</wp:posOffset>
+                </wp:positionH>
+                <wp:positionV relativeFrom="paragraph">
+                  <wp:posOffset>26670</wp:posOffset>
+                </wp:positionV>
+                <wp:extent cx="262890" cy="270510"/>
+                <wp:effectExtent l="38100" t="38100" r="22860" b="15240"/>
+                <wp:wrapNone/>
+                <wp:docPr id="581164340" name="直線矢印コネクタ 18"/>
+                <wp:cNvGraphicFramePr/>
+                <a:graphic xmlns:a="http://schemas.openxmlformats.org/drawingml/2006/main">
+                  <a:graphicData uri="http://schemas.microsoft.com/office/word/2010/wordprocessingShape">
+                    <wps:wsp>
+                      <wps:cNvCnPr/>
+                      <wps:spPr>
+                        <a:xfrm flipH="1" flipV="1">
+                          <a:off x="0" y="0"/>
+                          <a:ext cx="262890" cy="270510"/>
+                        </a:xfrm>
+                        <a:prstGeom prst="straightConnector1">
+                          <a:avLst/>
+                        </a:prstGeom>
+                        <a:ln w="28575">
+                          <a:solidFill>
+                            <a:srgbClr val="EE0000"/>
+                          </a:solidFill>
+                          <a:tailEnd type="triangle"/>
+                        </a:ln>
+                      </wps:spPr>
+                      <wps:style>
+                        <a:lnRef idx="1">
+                          <a:schemeClr val="accent1"/>
+                        </a:lnRef>
+                        <a:fillRef idx="0">
+                          <a:schemeClr val="accent1"/>
+                        </a:fillRef>
+                        <a:effectRef idx="0">
+                          <a:schemeClr val="accent1"/>
+                        </a:effectRef>
+                        <a:fontRef idx="minor">
+                          <a:schemeClr val="tx1"/>
+                        </a:fontRef>
+                      </wps:style>
+                      <wps:bodyPr/>
+                    </wps:wsp>
+                  </a:graphicData>
+                </a:graphic>
+                <wp14:sizeRelH relativeFrom="margin">
+                  <wp14:pctWidth>0</wp14:pctWidth>
+                </wp14:sizeRelH>
+                <wp14:sizeRelV relativeFrom="margin">
+                  <wp14:pctHeight>0</wp14:pctHeight>
+                </wp14:sizeRelV>
+              </wp:anchor>
+            </w:drawing>
+          </mc:Choice>
+          <mc:Fallback>
+            <w:pict>
+              <v:shape w14:anchorId="3C62BD74" id="直線矢印コネクタ 18" o:spid="_x0000_s1026" type="#_x0000_t32" style="position:absolute;margin-left:297.9pt;margin-top:2.1pt;width:20.7pt;height:21.3pt;flip:x y;z-index:251708416;visibility:visible;mso-wrap-style:square;mso-width-percent:0;mso-height-percent:0;mso-wrap-distance-left:9pt;mso-wrap-distance-top:0;mso-wrap-distance-right:9pt;mso-wrap-distance-bottom:0;mso-position-horizontal:absolute;mso-position-horizontal-relative:text;mso-position-vertical:absolute;mso-position-vertical-relative:text;mso-width-percent:0;mso-height-percent:0;mso-width-relative:margin;mso-height-relative:margin" o:gfxdata="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" strokecolor="#e00" strokeweight="2.25pt">
+                <v:stroke endarrow="block" joinstyle="miter"/>
+              </v:shape>
+            </w:pict>
+          </mc:Fallback>
+        </mc:AlternateContent>
+      </w:r>
+    </w:p>
+    <w:p>
+      <w:r>
+        <w:rPr>
+          <w:noProof/>
+        </w:rPr>
+        <mc:AlternateContent>
+          <mc:Choice Requires="wps">
+            <w:drawing>
+              <wp:anchor distT="45720" distB="45720" distL="114300" distR="114300" simplePos="0" relativeHeight="251704320" behindDoc="0" locked="0" layoutInCell="1" allowOverlap="1" wp14:anchorId="23BDC4B1" wp14:editId="73E66800">
+                <wp:simplePos x="0" y="0"/>
+                <wp:positionH relativeFrom="column">
+                  <wp:posOffset>4050030</wp:posOffset>
+                </wp:positionH>
+                <wp:positionV relativeFrom="paragraph">
+                  <wp:posOffset>49530</wp:posOffset>
+                </wp:positionV>
+                <wp:extent cx="1973580" cy="236220"/>
+                <wp:effectExtent l="38100" t="38100" r="121920" b="106680"/>
+                <wp:wrapSquare wrapText="bothSides"/>
+                <wp:docPr id="847161498" name="テキスト ボックス 2"/>
+                <wp:cNvGraphicFramePr>
+                  <a:graphicFrameLocks xmlns:a="http://schemas.openxmlformats.org/drawingml/2006/main"/>
+                </wp:cNvGraphicFramePr>
+                <a:graphic xmlns:a="http://schemas.openxmlformats.org/drawingml/2006/main">
+                  <a:graphicData uri="http://schemas.microsoft.com/office/word/2010/wordprocessingShape">
+                    <wps:wsp>
+                      <wps:cNvSpPr txBox="1">
+                        <a:spLocks noChangeArrowheads="1"/>
+                      </wps:cNvSpPr>
+                      <wps:spPr bwMode="auto">
+                        <a:xfrm>
+                          <a:off x="0" y="0"/>
+                          <a:ext cx="1973580" cy="236220"/>
+                        </a:xfrm>
+                        <a:prstGeom prst="rect">
+                          <a:avLst/>
+                        </a:prstGeom>
+                        <a:solidFill>
+                          <a:srgbClr val="FFFFFF"/>
+                        </a:solidFill>
+                        <a:ln w="9525">
+                          <a:solidFill>
+                            <a:srgbClr val="000000"/>
+                          </a:solidFill>
+                          <a:miter lim="800000"/>
+                          <a:headEnd/>
+                          <a:tailEnd/>
+                        </a:ln>
+                        <a:effectLst>
+                          <a:outerShdw blurRad="50800" dist="38100" dir="2700000" algn="tl" rotWithShape="0">
+                            <a:prstClr val="black">
+                              <a:alpha val="40000"/>
+                            </a:prstClr>
+                          </a:outerShdw>
+                        </a:effectLst>
+                      </wps:spPr>
+                      <wps:txbx>
+                        <w:txbxContent>
+                          <w:p>
+                            <w:pPr>
+                              <w:pStyle w:val="a3"/>
+                              <w:numPr>
+                                <w:ilvl w:val="0"/>
+                                <w:numId w:val="18"/>
+                              </w:numPr>
+                              <w:tabs>
+                                <w:tab w:val="clear" w:pos="4252"/>
+                              </w:tabs>
+                              <w:ind w:left="283" w:hangingChars="157" w:hanging="283"/>
+                            </w:pPr>
+                            <w:r>
+                              <w:rPr>
+                                <w:rFonts w:hint="eastAsia"/>
+                                <w:szCs w:val="18"/>
+                              </w:rPr>
+                              <w:t>「</w:t>
+                            </w:r>
+                            <w:r>
+                              <w:rPr>
+                                <w:rFonts w:hint="eastAsia"/>
+                                <w:szCs w:val="18"/>
+                              </w:rPr>
+                              <w:t>tecacmd -id</w:t>
+                            </w:r>
+                            <w:r>
+                              <w:rPr>
+                                <w:szCs w:val="18"/>
+                              </w:rPr>
+                              <w:t>」</w:t>
+                            </w:r>
+                            <w:r>
+                              <w:rPr>
+                                <w:rFonts w:hint="eastAsia"/>
+                                <w:szCs w:val="18"/>
+                              </w:rPr>
+                              <w:t xml:space="preserve"> </w:t>
+                            </w:r>
+                            <w:r>
+                              <w:rPr>
+                                <w:rFonts w:hint="eastAsia"/>
+                                <w:szCs w:val="18"/>
+                              </w:rPr>
+                              <w:t>で確認します</w:t>
+                            </w:r>
+                          </w:p>
+                        </w:txbxContent>
+                      </wps:txbx>
+                      <wps:bodyPr rot="0" vert="horz" wrap="square" lIns="91440" tIns="45720" rIns="91440" bIns="45720" anchor="t" anchorCtr="0">
+                        <a:noAutofit/>
+                      </wps:bodyPr>
+                    </wps:wsp>
+                  </a:graphicData>
+                </a:graphic>
+                <wp14:sizeRelH relativeFrom="margin">
+                  <wp14:pctWidth>0</wp14:pctWidth>
+                </wp14:sizeRelH>
+                <wp14:sizeRelV relativeFrom="margin">
+                  <wp14:pctHeight>0</wp14:pctHeight>
+                </wp14:sizeRelV>
+              </wp:anchor>
+            </w:drawing>
+          </mc:Choice>
+          <mc:Fallback>
+            <w:pict>
+              <v:shape w14:anchorId="23BDC4B1" id="_x0000_s1041" type="#_x0000_t202" style="position:absolute;left:0;text-align:left;margin-left:318.9pt;margin-top:3.9pt;width:155.4pt;height:18.6pt;z-index:251704320;visibility:visible;mso-wrap-style:square;mso-width-percent:0;mso-height-percent:0;mso-wrap-distance-left:9pt;mso-wrap-distance-top:3.6pt;mso-wrap-distance-right:9pt;mso-wrap-distance-bottom:3.6pt;mso-position-horizontal:absolute;mso-position-horizontal-relative:text;mso-position-vertical:absolute;mso-position-vertical-relative:text;mso-width-percent:0;mso-height-percent:0;mso-width-relative:margin;mso-height-relative:margin;v-text-anchor:top" o:gfxdata="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">
+                <v:shadow on="t" color="black" opacity="26214f" origin="-.5,-.5" offset=".74836mm,.74836mm"/>
+                <v:textbox>
+                  <w:txbxContent>
+                    <w:p>
+                      <w:pPr>
+                        <w:pStyle w:val="a3"/>
+                        <w:numPr>
+                          <w:ilvl w:val="0"/>
+                          <w:numId w:val="18"/>
+                        </w:numPr>
+                        <w:tabs>
+                          <w:tab w:val="clear" w:pos="4252"/>
+                        </w:tabs>
+                        <w:ind w:left="283" w:hangingChars="157" w:hanging="283"/>
+                      </w:pPr>
+                      <w:r>
+                        <w:rPr>
+                          <w:rFonts w:hint="eastAsia"/>
+                          <w:szCs w:val="18"/>
+                        </w:rPr>
+                        <w:t>「</w:t>
+                      </w:r>
+                      <w:r>
+                        <w:rPr>
+                          <w:rFonts w:hint="eastAsia"/>
+                          <w:szCs w:val="18"/>
+                        </w:rPr>
+                        <w:t>tecacmd -id</w:t>
+                      </w:r>
+                      <w:r>
+                        <w:rPr>
+                          <w:szCs w:val="18"/>
+                        </w:rPr>
+                        <w:t>」</w:t>
+                      </w:r>
+                      <w:r>
+                        <w:rPr>
+                          <w:rFonts w:hint="eastAsia"/>
+                          <w:szCs w:val="18"/>
+                        </w:rPr>
+                        <w:t xml:space="preserve"> </w:t>
+                      </w:r>
+                      <w:r>
+                        <w:rPr>
+                          <w:rFonts w:hint="eastAsia"/>
+                          <w:szCs w:val="18"/>
+                        </w:rPr>
+                        <w:t>で確認します</w:t>
+                      </w:r>
+                    </w:p>
+                  </w:txbxContent>
+                </v:textbox>
+                <w10:wrap type="square"/>
+              </v:shape>
+            </w:pict>
+          </mc:Fallback>
+        </mc:AlternateContent>
+      </w:r>
+    </w:p>
+    <w:p/>
+    <w:p/>
+    <w:p/>
+    <w:p/>
+    <w:p/>
+    <w:p/>
+    <w:p>
+      <w:pPr>
+        <w:rPr>
+          <w:rFonts w:hint="eastAsia"/>
+        </w:rPr>
+      </w:pPr>
+    </w:p>
     <w:p>
       <w:pPr>
         <w:pStyle w:val="a7"/>
@@ -1382,7 +2503,7 @@
                           </pic:cNvPicPr>
                         </pic:nvPicPr>
                         <pic:blipFill>
-                          <a:blip r:embed="rId11"/>
+                          <a:blip r:embed="rId12"/>
                           <a:stretch>
                             <a:fillRect/>
                           </a:stretch>
@@ -1417,7 +2538,7 @@
                   <v:path o:connecttype="none"/>
                 </v:shape>
                 <v:shape id="図 21" o:spid="_x0000_s1028" type="#_x0000_t75" style="position:absolute;left:2000;width:22765;height:5291;visibility:visible;mso-wrap-style:square" o:gfxdata="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">
-                  <v:imagedata r:id="rId12" o:title=""/>
+                  <v:imagedata r:id="rId13" o:title=""/>
                 </v:shape>
                 <w10:wrap type="topAndBottom" anchorx="margin"/>
               </v:group>
@@ -1448,12 +2569,13 @@
       <w:tblPr>
         <w:tblStyle w:val="3"/>
         <w:tblpPr w:leftFromText="142" w:rightFromText="142" w:vertAnchor="text" w:horzAnchor="margin" w:tblpXSpec="center" w:tblpY="77"/>
-        <w:tblW w:w="8226" w:type="dxa"/>
+        <w:tblW w:w="9628" w:type="dxa"/>
         <w:tblLook w:val="04A0" w:firstRow="1" w:lastRow="0" w:firstColumn="1" w:lastColumn="0" w:noHBand="0" w:noVBand="1"/>
       </w:tblPr>
       <w:tblGrid>
-        <w:gridCol w:w="2689"/>
-        <w:gridCol w:w="5537"/>
+        <w:gridCol w:w="2148"/>
+        <w:gridCol w:w="376"/>
+        <w:gridCol w:w="7104"/>
       </w:tblGrid>
       <w:tr>
         <w:trPr>
@@ -1462,13 +2584,15 @@
         <w:tc>
           <w:tcPr>
             <w:cnfStyle w:val="001000000100" w:firstRow="0" w:lastRow="0" w:firstColumn="1" w:lastColumn="0" w:oddVBand="0" w:evenVBand="0" w:oddHBand="0" w:evenHBand="0" w:firstRowFirstColumn="1" w:firstRowLastColumn="0" w:lastRowFirstColumn="0" w:lastRowLastColumn="0"/>
-            <w:tcW w:w="2689" w:type="dxa"/>
+            <w:tcW w:w="2122" w:type="dxa"/>
+            <w:vAlign w:val="center"/>
           </w:tcPr>
           <w:p>
             <w:pPr>
               <w:pStyle w:val="a7"/>
               <w:spacing w:line="240" w:lineRule="exact"/>
               <w:ind w:leftChars="0" w:left="0"/>
+              <w:jc w:val="center"/>
               <w:rPr>
                 <w:sz w:val="16"/>
                 <w:szCs w:val="16"/>
@@ -1488,13 +2612,42 @@
         </w:tc>
         <w:tc>
           <w:tcPr>
-            <w:tcW w:w="5537" w:type="dxa"/>
+            <w:tcW w:w="283" w:type="dxa"/>
+            <w:vAlign w:val="center"/>
+          </w:tcPr>
+          <w:p>
+            <w:pPr>
+              <w:pStyle w:val="a7"/>
+              <w:ind w:leftChars="0" w:left="0"/>
+              <w:jc w:val="center"/>
+              <w:cnfStyle w:val="100000000000" w:firstRow="1" w:lastRow="0" w:firstColumn="0" w:lastColumn="0" w:oddVBand="0" w:evenVBand="0" w:oddHBand="0" w:evenHBand="0" w:firstRowFirstColumn="0" w:firstRowLastColumn="0" w:lastRowFirstColumn="0" w:lastRowLastColumn="0"/>
+              <w:rPr>
+                <w:rFonts w:hint="eastAsia"/>
+                <w:sz w:val="16"/>
+                <w:szCs w:val="16"/>
+              </w:rPr>
+            </w:pPr>
+            <w:r>
+              <w:rPr>
+                <w:rFonts w:hint="eastAsia"/>
+                <w:sz w:val="16"/>
+                <w:szCs w:val="16"/>
+              </w:rPr>
+              <w:t>変更</w:t>
+            </w:r>
+          </w:p>
+        </w:tc>
+        <w:tc>
+          <w:tcPr>
+            <w:tcW w:w="7223" w:type="dxa"/>
+            <w:vAlign w:val="center"/>
           </w:tcPr>
           <w:p>
             <w:pPr>
               <w:pStyle w:val="a7"/>
               <w:spacing w:line="240" w:lineRule="exact"/>
               <w:ind w:leftChars="0" w:left="0"/>
+              <w:jc w:val="center"/>
               <w:cnfStyle w:val="100000000000" w:firstRow="1" w:lastRow="0" w:firstColumn="0" w:lastColumn="0" w:oddVBand="0" w:evenVBand="0" w:oddHBand="0" w:evenHBand="0" w:firstRowFirstColumn="0" w:firstRowLastColumn="0" w:lastRowFirstColumn="0" w:lastRowLastColumn="0"/>
               <w:rPr>
                 <w:sz w:val="16"/>
@@ -1519,7 +2672,7 @@
         <w:tc>
           <w:tcPr>
             <w:cnfStyle w:val="001000000000" w:firstRow="0" w:lastRow="0" w:firstColumn="1" w:lastColumn="0" w:oddVBand="0" w:evenVBand="0" w:oddHBand="0" w:evenHBand="0" w:firstRowFirstColumn="0" w:firstRowLastColumn="0" w:lastRowFirstColumn="0" w:lastRowLastColumn="0"/>
-            <w:tcW w:w="2689" w:type="dxa"/>
+            <w:tcW w:w="2122" w:type="dxa"/>
           </w:tcPr>
           <w:p>
             <w:pPr>
@@ -1550,7 +2703,33 @@
         </w:tc>
         <w:tc>
           <w:tcPr>
-            <w:tcW w:w="5537" w:type="dxa"/>
+            <w:tcW w:w="283" w:type="dxa"/>
+          </w:tcPr>
+          <w:p>
+            <w:pPr>
+              <w:pStyle w:val="a7"/>
+              <w:ind w:leftChars="0" w:left="0"/>
+              <w:jc w:val="center"/>
+              <w:cnfStyle w:val="000000100000" w:firstRow="0" w:lastRow="0" w:firstColumn="0" w:lastColumn="0" w:oddVBand="0" w:evenVBand="0" w:oddHBand="1" w:evenHBand="0" w:firstRowFirstColumn="0" w:firstRowLastColumn="0" w:lastRowFirstColumn="0" w:lastRowLastColumn="0"/>
+              <w:rPr>
+                <w:rFonts w:hint="eastAsia"/>
+                <w:sz w:val="16"/>
+                <w:szCs w:val="16"/>
+              </w:rPr>
+            </w:pPr>
+            <w:r>
+              <w:rPr>
+                <w:rFonts w:hint="eastAsia"/>
+                <w:sz w:val="16"/>
+                <w:szCs w:val="16"/>
+              </w:rPr>
+              <w:t>✕</w:t>
+            </w:r>
+          </w:p>
+        </w:tc>
+        <w:tc>
+          <w:tcPr>
+            <w:tcW w:w="7223" w:type="dxa"/>
           </w:tcPr>
           <w:p>
             <w:pPr>
@@ -1603,20 +2782,12 @@
               </w:rPr>
               <w:t>に付与しなければならない文字列です。</w:t>
             </w:r>
-            <w:r>
-              <w:rPr>
-                <w:rFonts w:hint="eastAsia"/>
-                <w:sz w:val="16"/>
-                <w:szCs w:val="16"/>
-              </w:rPr>
-              <w:t>（変更不可な設定値です）</w:t>
-            </w:r>
           </w:p>
           <w:p>
             <w:pPr>
               <w:pStyle w:val="a7"/>
               <w:spacing w:line="240" w:lineRule="exact"/>
-              <w:ind w:leftChars="0" w:left="455" w:hangingChars="325" w:hanging="455"/>
+              <w:ind w:leftChars="0" w:left="0"/>
               <w:cnfStyle w:val="000000100000" w:firstRow="0" w:lastRow="0" w:firstColumn="0" w:lastColumn="0" w:oddVBand="0" w:evenVBand="0" w:oddHBand="1" w:evenHBand="0" w:firstRowFirstColumn="0" w:firstRowLastColumn="0" w:lastRowFirstColumn="0" w:lastRowLastColumn="0"/>
               <w:rPr>
                 <w:b/>
@@ -1700,7 +2871,7 @@
         <w:tc>
           <w:tcPr>
             <w:cnfStyle w:val="001000000000" w:firstRow="0" w:lastRow="0" w:firstColumn="1" w:lastColumn="0" w:oddVBand="0" w:evenVBand="0" w:oddHBand="0" w:evenHBand="0" w:firstRowFirstColumn="0" w:firstRowLastColumn="0" w:lastRowFirstColumn="0" w:lastRowLastColumn="0"/>
-            <w:tcW w:w="2689" w:type="dxa"/>
+            <w:tcW w:w="2122" w:type="dxa"/>
           </w:tcPr>
           <w:p>
             <w:pPr>
@@ -1724,7 +2895,33 @@
         </w:tc>
         <w:tc>
           <w:tcPr>
-            <w:tcW w:w="5537" w:type="dxa"/>
+            <w:tcW w:w="283" w:type="dxa"/>
+          </w:tcPr>
+          <w:p>
+            <w:pPr>
+              <w:pStyle w:val="a7"/>
+              <w:ind w:leftChars="0" w:left="0"/>
+              <w:jc w:val="center"/>
+              <w:cnfStyle w:val="000000000000" w:firstRow="0" w:lastRow="0" w:firstColumn="0" w:lastColumn="0" w:oddVBand="0" w:evenVBand="0" w:oddHBand="0" w:evenHBand="0" w:firstRowFirstColumn="0" w:firstRowLastColumn="0" w:lastRowFirstColumn="0" w:lastRowLastColumn="0"/>
+              <w:rPr>
+                <w:rFonts w:hint="eastAsia"/>
+                <w:sz w:val="16"/>
+                <w:szCs w:val="16"/>
+              </w:rPr>
+            </w:pPr>
+            <w:r>
+              <w:rPr>
+                <w:rFonts w:hint="eastAsia"/>
+                <w:sz w:val="16"/>
+                <w:szCs w:val="16"/>
+              </w:rPr>
+              <w:t>✕</w:t>
+            </w:r>
+          </w:p>
+        </w:tc>
+        <w:tc>
+          <w:tcPr>
+            <w:tcW w:w="7223" w:type="dxa"/>
           </w:tcPr>
           <w:p>
             <w:pPr>
@@ -1743,7 +2940,7 @@
                 <w:sz w:val="16"/>
                 <w:szCs w:val="16"/>
               </w:rPr>
-              <w:t>ご契約いただいた最大アカウント数です。（変更不可な設定値です）</w:t>
+              <w:t>ご契約いただいた最大アカウント数です。（</w:t>
             </w:r>
           </w:p>
         </w:tc>
@@ -1755,7 +2952,7 @@
         <w:tc>
           <w:tcPr>
             <w:cnfStyle w:val="001000000000" w:firstRow="0" w:lastRow="0" w:firstColumn="1" w:lastColumn="0" w:oddVBand="0" w:evenVBand="0" w:oddHBand="0" w:evenHBand="0" w:firstRowFirstColumn="0" w:firstRowLastColumn="0" w:lastRowFirstColumn="0" w:lastRowLastColumn="0"/>
-            <w:tcW w:w="2689" w:type="dxa"/>
+            <w:tcW w:w="2122" w:type="dxa"/>
           </w:tcPr>
           <w:p>
             <w:pPr>
@@ -1763,23 +2960,50 @@
               <w:spacing w:line="240" w:lineRule="exact"/>
               <w:ind w:leftChars="0" w:left="0"/>
               <w:rPr>
-                <w:sz w:val="16"/>
-                <w:szCs w:val="16"/>
-              </w:rPr>
-            </w:pPr>
-            <w:r>
-              <w:rPr>
                 <w:rFonts w:hint="eastAsia"/>
                 <w:sz w:val="16"/>
                 <w:szCs w:val="16"/>
               </w:rPr>
-              <w:t>アップ時のファイルサイズ</w:t>
+            </w:pPr>
+            <w:r>
+              <w:rPr>
+                <w:rFonts w:hint="eastAsia"/>
+                <w:sz w:val="16"/>
+                <w:szCs w:val="16"/>
+              </w:rPr>
+              <w:t>UPLOAD_CHUNK_SIZE</w:t>
             </w:r>
           </w:p>
         </w:tc>
         <w:tc>
           <w:tcPr>
-            <w:tcW w:w="5537" w:type="dxa"/>
+            <w:tcW w:w="283" w:type="dxa"/>
+          </w:tcPr>
+          <w:p>
+            <w:pPr>
+              <w:pStyle w:val="a7"/>
+              <w:ind w:leftChars="0" w:left="0"/>
+              <w:jc w:val="center"/>
+              <w:cnfStyle w:val="000000100000" w:firstRow="0" w:lastRow="0" w:firstColumn="0" w:lastColumn="0" w:oddVBand="0" w:evenVBand="0" w:oddHBand="1" w:evenHBand="0" w:firstRowFirstColumn="0" w:firstRowLastColumn="0" w:lastRowFirstColumn="0" w:lastRowLastColumn="0"/>
+              <w:rPr>
+                <w:rFonts w:hint="eastAsia"/>
+                <w:sz w:val="16"/>
+                <w:szCs w:val="16"/>
+              </w:rPr>
+            </w:pPr>
+            <w:r>
+              <w:rPr>
+                <w:rFonts w:hint="eastAsia"/>
+                <w:sz w:val="16"/>
+                <w:szCs w:val="16"/>
+              </w:rPr>
+              <w:t>〇</w:t>
+            </w:r>
+          </w:p>
+        </w:tc>
+        <w:tc>
+          <w:tcPr>
+            <w:tcW w:w="7223" w:type="dxa"/>
           </w:tcPr>
           <w:p>
             <w:pPr>
@@ -1798,7 +3022,7 @@
                 <w:sz w:val="16"/>
                 <w:szCs w:val="16"/>
               </w:rPr>
-              <w:t>アップロード操作（チェックインも含む）のとき、アップロードできるファイルの１ファイル当たり最大サイズです。このサイズを超えたファイルをアップロードしようとするとエラーになります。（変更不可な設定値です）</w:t>
+              <w:t>アップロード操作（チェックインも含む）のとき、アップロードできるファイルの１ファイル当たり最大サイズです。このサイズを超えたファイルをアップロードしようとするとエラーになります。</w:t>
             </w:r>
           </w:p>
         </w:tc>
@@ -1807,7 +3031,7 @@
         <w:tc>
           <w:tcPr>
             <w:cnfStyle w:val="001000000000" w:firstRow="0" w:lastRow="0" w:firstColumn="1" w:lastColumn="0" w:oddVBand="0" w:evenVBand="0" w:oddHBand="0" w:evenHBand="0" w:firstRowFirstColumn="0" w:firstRowLastColumn="0" w:lastRowFirstColumn="0" w:lastRowLastColumn="0"/>
-            <w:tcW w:w="2689" w:type="dxa"/>
+            <w:tcW w:w="2122" w:type="dxa"/>
           </w:tcPr>
           <w:p>
             <w:pPr>
@@ -1831,7 +3055,33 @@
         </w:tc>
         <w:tc>
           <w:tcPr>
-            <w:tcW w:w="5537" w:type="dxa"/>
+            <w:tcW w:w="283" w:type="dxa"/>
+          </w:tcPr>
+          <w:p>
+            <w:pPr>
+              <w:pStyle w:val="a7"/>
+              <w:ind w:leftChars="0" w:left="0"/>
+              <w:jc w:val="center"/>
+              <w:cnfStyle w:val="000000000000" w:firstRow="0" w:lastRow="0" w:firstColumn="0" w:lastColumn="0" w:oddVBand="0" w:evenVBand="0" w:oddHBand="0" w:evenHBand="0" w:firstRowFirstColumn="0" w:firstRowLastColumn="0" w:lastRowFirstColumn="0" w:lastRowLastColumn="0"/>
+              <w:rPr>
+                <w:rFonts w:hint="eastAsia"/>
+                <w:sz w:val="16"/>
+                <w:szCs w:val="16"/>
+              </w:rPr>
+            </w:pPr>
+            <w:r>
+              <w:rPr>
+                <w:rFonts w:hint="eastAsia"/>
+                <w:sz w:val="16"/>
+                <w:szCs w:val="16"/>
+              </w:rPr>
+              <w:t>〇</w:t>
+            </w:r>
+          </w:p>
+        </w:tc>
+        <w:tc>
+          <w:tcPr>
+            <w:tcW w:w="7223" w:type="dxa"/>
           </w:tcPr>
           <w:p>
             <w:pPr>
@@ -1862,7 +3112,7 @@
         <w:tc>
           <w:tcPr>
             <w:cnfStyle w:val="001000000000" w:firstRow="0" w:lastRow="0" w:firstColumn="1" w:lastColumn="0" w:oddVBand="0" w:evenVBand="0" w:oddHBand="0" w:evenHBand="0" w:firstRowFirstColumn="0" w:firstRowLastColumn="0" w:lastRowFirstColumn="0" w:lastRowLastColumn="0"/>
-            <w:tcW w:w="2689" w:type="dxa"/>
+            <w:tcW w:w="2122" w:type="dxa"/>
           </w:tcPr>
           <w:p>
             <w:pPr>
@@ -1907,7 +3157,31 @@
         </w:tc>
         <w:tc>
           <w:tcPr>
-            <w:tcW w:w="5537" w:type="dxa"/>
+            <w:tcW w:w="283" w:type="dxa"/>
+          </w:tcPr>
+          <w:p>
+            <w:pPr>
+              <w:jc w:val="center"/>
+              <w:cnfStyle w:val="000000100000" w:firstRow="0" w:lastRow="0" w:firstColumn="0" w:lastColumn="0" w:oddVBand="0" w:evenVBand="0" w:oddHBand="1" w:evenHBand="0" w:firstRowFirstColumn="0" w:firstRowLastColumn="0" w:lastRowFirstColumn="0" w:lastRowLastColumn="0"/>
+              <w:rPr>
+                <w:rFonts w:hint="eastAsia"/>
+                <w:sz w:val="16"/>
+                <w:szCs w:val="16"/>
+              </w:rPr>
+            </w:pPr>
+            <w:r>
+              <w:rPr>
+                <w:rFonts w:hint="eastAsia"/>
+                <w:sz w:val="16"/>
+                <w:szCs w:val="16"/>
+              </w:rPr>
+              <w:t>〇</w:t>
+            </w:r>
+          </w:p>
+        </w:tc>
+        <w:tc>
+          <w:tcPr>
+            <w:tcW w:w="7223" w:type="dxa"/>
           </w:tcPr>
           <w:p>
             <w:pPr>
@@ -1924,55 +3198,7 @@
                 <w:sz w:val="16"/>
                 <w:szCs w:val="16"/>
               </w:rPr>
-              <w:t>アップロード操作（チェックインも含む）では、システム内部でサムネールやプレビュー表示用のPDFを作ります。この操作1回につき、最大何ファイルまで処理するかを決める設定値です。この数を超えてアップロードされた場合は処理が保留され、夜間バッチで変換処理が行われますので、「1操作でアップできる最大ファイル数」と同一かそれよりも若干大きい値にしておくことをお勧めします</w:t>
-            </w:r>
-            <w:r>
-              <w:rPr>
-                <w:rFonts w:hint="eastAsia"/>
-                <w:sz w:val="16"/>
-                <w:szCs w:val="16"/>
-              </w:rPr>
-              <w:t>。</w:t>
-            </w:r>
-            <w:r>
-              <w:rPr>
-                <w:rFonts w:hint="eastAsia"/>
-                <w:sz w:val="16"/>
-                <w:szCs w:val="16"/>
-              </w:rPr>
-              <w:t>PDF変換</w:t>
-            </w:r>
-            <w:r>
-              <w:rPr>
-                <w:rFonts w:hint="eastAsia"/>
-                <w:sz w:val="16"/>
-                <w:szCs w:val="16"/>
-              </w:rPr>
-              <w:t>は</w:t>
-            </w:r>
-            <w:r>
-              <w:rPr>
-                <w:rFonts w:hint="eastAsia"/>
-                <w:sz w:val="16"/>
-                <w:szCs w:val="16"/>
-              </w:rPr>
-              <w:t>サーバーパワーを消費しますので、あまり大きくしないようにし</w:t>
-            </w:r>
-            <w:r>
-              <w:rPr>
-                <w:rFonts w:hint="eastAsia"/>
-                <w:sz w:val="16"/>
-                <w:szCs w:val="16"/>
-              </w:rPr>
-              <w:t>てください</w:t>
-            </w:r>
-            <w:r>
-              <w:rPr>
-                <w:rFonts w:hint="eastAsia"/>
-                <w:sz w:val="16"/>
-                <w:szCs w:val="16"/>
-              </w:rPr>
-              <w:t>。</w:t>
+              <w:t>アップロード操作（チェックインも含む）では、システム内部でサムネールやプレビュー表示用のPDFを作ります。この操作1回につき、最大何ファイルまで処理するかを決める設定値です。この数を超えてアップロードされた場合は処理が保留され、夜間バッチで変換処理が行われますので、「1操作でアップできる最大ファイル数」と同一かそれよりも若干大きい値にしておくことをお勧めします。PDF変換はサーバーパワーを消費しますので、あまり大きくしないようにしてください。</w:t>
             </w:r>
           </w:p>
         </w:tc>
@@ -1981,7 +3207,7 @@
         <w:tc>
           <w:tcPr>
             <w:cnfStyle w:val="001000000000" w:firstRow="0" w:lastRow="0" w:firstColumn="1" w:lastColumn="0" w:oddVBand="0" w:evenVBand="0" w:oddHBand="0" w:evenHBand="0" w:firstRowFirstColumn="0" w:firstRowLastColumn="0" w:lastRowFirstColumn="0" w:lastRowLastColumn="0"/>
-            <w:tcW w:w="2689" w:type="dxa"/>
+            <w:tcW w:w="2122" w:type="dxa"/>
           </w:tcPr>
           <w:p>
             <w:pPr>
@@ -2005,7 +3231,33 @@
         </w:tc>
         <w:tc>
           <w:tcPr>
-            <w:tcW w:w="5537" w:type="dxa"/>
+            <w:tcW w:w="283" w:type="dxa"/>
+          </w:tcPr>
+          <w:p>
+            <w:pPr>
+              <w:pStyle w:val="a7"/>
+              <w:ind w:leftChars="0" w:left="29" w:hangingChars="18" w:hanging="29"/>
+              <w:jc w:val="center"/>
+              <w:cnfStyle w:val="000000000000" w:firstRow="0" w:lastRow="0" w:firstColumn="0" w:lastColumn="0" w:oddVBand="0" w:evenVBand="0" w:oddHBand="0" w:evenHBand="0" w:firstRowFirstColumn="0" w:firstRowLastColumn="0" w:lastRowFirstColumn="0" w:lastRowLastColumn="0"/>
+              <w:rPr>
+                <w:rFonts w:hint="eastAsia"/>
+                <w:sz w:val="16"/>
+                <w:szCs w:val="16"/>
+              </w:rPr>
+            </w:pPr>
+            <w:r>
+              <w:rPr>
+                <w:rFonts w:hint="eastAsia"/>
+                <w:sz w:val="16"/>
+                <w:szCs w:val="16"/>
+              </w:rPr>
+              <w:t>〇</w:t>
+            </w:r>
+          </w:p>
+        </w:tc>
+        <w:tc>
+          <w:tcPr>
+            <w:tcW w:w="7223" w:type="dxa"/>
           </w:tcPr>
           <w:p>
             <w:pPr>
@@ -2102,7 +3354,7 @@
         <w:tc>
           <w:tcPr>
             <w:cnfStyle w:val="001000000000" w:firstRow="0" w:lastRow="0" w:firstColumn="1" w:lastColumn="0" w:oddVBand="0" w:evenVBand="0" w:oddHBand="0" w:evenHBand="0" w:firstRowFirstColumn="0" w:firstRowLastColumn="0" w:lastRowFirstColumn="0" w:lastRowLastColumn="0"/>
-            <w:tcW w:w="2689" w:type="dxa"/>
+            <w:tcW w:w="2122" w:type="dxa"/>
           </w:tcPr>
           <w:p>
             <w:pPr>
@@ -2119,21 +3371,31 @@
                 <w:sz w:val="16"/>
                 <w:szCs w:val="16"/>
               </w:rPr>
-              <w:t>縦スクロール</w:t>
-            </w:r>
-            <w:r>
-              <w:rPr>
-                <w:rFonts w:hint="eastAsia"/>
-                <w:sz w:val="16"/>
-                <w:szCs w:val="16"/>
-              </w:rPr>
-              <w:t>バッファ</w:t>
+              <w:t>縦スクロールバッファ</w:t>
             </w:r>
           </w:p>
         </w:tc>
         <w:tc>
           <w:tcPr>
-            <w:tcW w:w="5537" w:type="dxa"/>
+            <w:tcW w:w="283" w:type="dxa"/>
+          </w:tcPr>
+          <w:p>
+            <w:pPr>
+              <w:pStyle w:val="a7"/>
+              <w:ind w:leftChars="0" w:left="29" w:hangingChars="18" w:hanging="29"/>
+              <w:jc w:val="center"/>
+              <w:cnfStyle w:val="000000100000" w:firstRow="0" w:lastRow="0" w:firstColumn="0" w:lastColumn="0" w:oddVBand="0" w:evenVBand="0" w:oddHBand="1" w:evenHBand="0" w:firstRowFirstColumn="0" w:firstRowLastColumn="0" w:lastRowFirstColumn="0" w:lastRowLastColumn="0"/>
+              <w:rPr>
+                <w:rFonts w:hint="eastAsia"/>
+                <w:sz w:val="16"/>
+                <w:szCs w:val="16"/>
+              </w:rPr>
+            </w:pPr>
+          </w:p>
+        </w:tc>
+        <w:tc>
+          <w:tcPr>
+            <w:tcW w:w="7223" w:type="dxa"/>
           </w:tcPr>
           <w:p>
             <w:pPr>
@@ -2161,7 +3423,7 @@
         <w:tc>
           <w:tcPr>
             <w:cnfStyle w:val="001000000000" w:firstRow="0" w:lastRow="0" w:firstColumn="1" w:lastColumn="0" w:oddVBand="0" w:evenVBand="0" w:oddHBand="0" w:evenHBand="0" w:firstRowFirstColumn="0" w:firstRowLastColumn="0" w:lastRowFirstColumn="0" w:lastRowLastColumn="0"/>
-            <w:tcW w:w="2689" w:type="dxa"/>
+            <w:tcW w:w="2122" w:type="dxa"/>
           </w:tcPr>
           <w:p>
             <w:pPr>
@@ -2185,7 +3447,25 @@
         </w:tc>
         <w:tc>
           <w:tcPr>
-            <w:tcW w:w="5537" w:type="dxa"/>
+            <w:tcW w:w="283" w:type="dxa"/>
+          </w:tcPr>
+          <w:p>
+            <w:pPr>
+              <w:pStyle w:val="a7"/>
+              <w:ind w:leftChars="0" w:left="29" w:hangingChars="18" w:hanging="29"/>
+              <w:jc w:val="center"/>
+              <w:cnfStyle w:val="000000000000" w:firstRow="0" w:lastRow="0" w:firstColumn="0" w:lastColumn="0" w:oddVBand="0" w:evenVBand="0" w:oddHBand="0" w:evenHBand="0" w:firstRowFirstColumn="0" w:firstRowLastColumn="0" w:lastRowFirstColumn="0" w:lastRowLastColumn="0"/>
+              <w:rPr>
+                <w:rFonts w:hint="eastAsia"/>
+                <w:sz w:val="16"/>
+                <w:szCs w:val="16"/>
+              </w:rPr>
+            </w:pPr>
+          </w:p>
+        </w:tc>
+        <w:tc>
+          <w:tcPr>
+            <w:tcW w:w="7223" w:type="dxa"/>
           </w:tcPr>
           <w:p>
             <w:pPr>
@@ -2204,15 +3484,7 @@
                 <w:sz w:val="16"/>
                 <w:szCs w:val="16"/>
               </w:rPr>
-              <w:t>オンの場合はメール通知機能を有効にします。オフの場合は無効化します。</w:t>
-            </w:r>
-            <w:r>
-              <w:rPr>
-                <w:rFonts w:hint="eastAsia"/>
-                <w:sz w:val="16"/>
-                <w:szCs w:val="16"/>
-              </w:rPr>
-              <w:t>オンの場合、TeCAからメール送信サーバへの接続設定を行うことができます。</w:t>
+              <w:t>オンの場合はメール通知機能を有効にします。オフの場合は無効化します。オンの場合、TeCAからメール送信サーバへの接続設定を行うことができます。</w:t>
             </w:r>
           </w:p>
         </w:tc>
@@ -2224,7 +3496,7 @@
         <w:tc>
           <w:tcPr>
             <w:cnfStyle w:val="001000000000" w:firstRow="0" w:lastRow="0" w:firstColumn="1" w:lastColumn="0" w:oddVBand="0" w:evenVBand="0" w:oddHBand="0" w:evenHBand="0" w:firstRowFirstColumn="0" w:firstRowLastColumn="0" w:lastRowFirstColumn="0" w:lastRowLastColumn="0"/>
-            <w:tcW w:w="2689" w:type="dxa"/>
+            <w:tcW w:w="2122" w:type="dxa"/>
           </w:tcPr>
           <w:p>
             <w:pPr>
@@ -2242,13 +3514,32 @@
                 <w:sz w:val="16"/>
                 <w:szCs w:val="16"/>
               </w:rPr>
+              <w:lastRenderedPageBreak/>
               <w:t>ログモード</w:t>
             </w:r>
           </w:p>
         </w:tc>
         <w:tc>
           <w:tcPr>
-            <w:tcW w:w="5537" w:type="dxa"/>
+            <w:tcW w:w="283" w:type="dxa"/>
+          </w:tcPr>
+          <w:p>
+            <w:pPr>
+              <w:pStyle w:val="a7"/>
+              <w:ind w:leftChars="0" w:left="29" w:hangingChars="18" w:hanging="29"/>
+              <w:jc w:val="center"/>
+              <w:cnfStyle w:val="000000100000" w:firstRow="0" w:lastRow="0" w:firstColumn="0" w:lastColumn="0" w:oddVBand="0" w:evenVBand="0" w:oddHBand="1" w:evenHBand="0" w:firstRowFirstColumn="0" w:firstRowLastColumn="0" w:lastRowFirstColumn="0" w:lastRowLastColumn="0"/>
+              <w:rPr>
+                <w:rFonts w:hint="eastAsia"/>
+                <w:sz w:val="16"/>
+                <w:szCs w:val="16"/>
+              </w:rPr>
+            </w:pPr>
+          </w:p>
+        </w:tc>
+        <w:tc>
+          <w:tcPr>
+            <w:tcW w:w="7223" w:type="dxa"/>
           </w:tcPr>
           <w:p>
             <w:pPr>
@@ -2316,7 +3607,7 @@
         <w:tc>
           <w:tcPr>
             <w:cnfStyle w:val="001000000000" w:firstRow="0" w:lastRow="0" w:firstColumn="1" w:lastColumn="0" w:oddVBand="0" w:evenVBand="0" w:oddHBand="0" w:evenHBand="0" w:firstRowFirstColumn="0" w:firstRowLastColumn="0" w:lastRowFirstColumn="0" w:lastRowLastColumn="0"/>
-            <w:tcW w:w="2689" w:type="dxa"/>
+            <w:tcW w:w="2122" w:type="dxa"/>
           </w:tcPr>
           <w:p>
             <w:pPr>
@@ -2339,7 +3630,24 @@
         </w:tc>
         <w:tc>
           <w:tcPr>
-            <w:tcW w:w="5537" w:type="dxa"/>
+            <w:tcW w:w="283" w:type="dxa"/>
+          </w:tcPr>
+          <w:p>
+            <w:pPr>
+              <w:pStyle w:val="a7"/>
+              <w:ind w:leftChars="0" w:left="29" w:hangingChars="18" w:hanging="29"/>
+              <w:cnfStyle w:val="000000000000" w:firstRow="0" w:lastRow="0" w:firstColumn="0" w:lastColumn="0" w:oddVBand="0" w:evenVBand="0" w:oddHBand="0" w:evenHBand="0" w:firstRowFirstColumn="0" w:firstRowLastColumn="0" w:lastRowFirstColumn="0" w:lastRowLastColumn="0"/>
+              <w:rPr>
+                <w:rFonts w:hint="eastAsia"/>
+                <w:sz w:val="16"/>
+                <w:szCs w:val="16"/>
+              </w:rPr>
+            </w:pPr>
+          </w:p>
+        </w:tc>
+        <w:tc>
+          <w:tcPr>
+            <w:tcW w:w="7223" w:type="dxa"/>
           </w:tcPr>
           <w:p>
             <w:pPr>
@@ -2370,7 +3678,7 @@
         <w:tc>
           <w:tcPr>
             <w:cnfStyle w:val="001000000000" w:firstRow="0" w:lastRow="0" w:firstColumn="1" w:lastColumn="0" w:oddVBand="0" w:evenVBand="0" w:oddHBand="0" w:evenHBand="0" w:firstRowFirstColumn="0" w:firstRowLastColumn="0" w:lastRowFirstColumn="0" w:lastRowLastColumn="0"/>
-            <w:tcW w:w="2689" w:type="dxa"/>
+            <w:tcW w:w="2122" w:type="dxa"/>
           </w:tcPr>
           <w:p>
             <w:pPr>
@@ -2396,7 +3704,24 @@
         </w:tc>
         <w:tc>
           <w:tcPr>
-            <w:tcW w:w="5537" w:type="dxa"/>
+            <w:tcW w:w="283" w:type="dxa"/>
+          </w:tcPr>
+          <w:p>
+            <w:pPr>
+              <w:pStyle w:val="a7"/>
+              <w:ind w:leftChars="0" w:left="29" w:hangingChars="18" w:hanging="29"/>
+              <w:cnfStyle w:val="000000100000" w:firstRow="0" w:lastRow="0" w:firstColumn="0" w:lastColumn="0" w:oddVBand="0" w:evenVBand="0" w:oddHBand="1" w:evenHBand="0" w:firstRowFirstColumn="0" w:firstRowLastColumn="0" w:lastRowFirstColumn="0" w:lastRowLastColumn="0"/>
+              <w:rPr>
+                <w:rFonts w:hint="eastAsia"/>
+                <w:sz w:val="16"/>
+                <w:szCs w:val="16"/>
+              </w:rPr>
+            </w:pPr>
+          </w:p>
+        </w:tc>
+        <w:tc>
+          <w:tcPr>
+            <w:tcW w:w="7223" w:type="dxa"/>
           </w:tcPr>
           <w:p>
             <w:pPr>
@@ -2444,7 +3769,7 @@
         <w:tc>
           <w:tcPr>
             <w:cnfStyle w:val="001000000000" w:firstRow="0" w:lastRow="0" w:firstColumn="1" w:lastColumn="0" w:oddVBand="0" w:evenVBand="0" w:oddHBand="0" w:evenHBand="0" w:firstRowFirstColumn="0" w:firstRowLastColumn="0" w:lastRowFirstColumn="0" w:lastRowLastColumn="0"/>
-            <w:tcW w:w="2689" w:type="dxa"/>
+            <w:tcW w:w="2122" w:type="dxa"/>
           </w:tcPr>
           <w:p>
             <w:pPr>
@@ -2467,7 +3792,24 @@
         </w:tc>
         <w:tc>
           <w:tcPr>
-            <w:tcW w:w="5537" w:type="dxa"/>
+            <w:tcW w:w="283" w:type="dxa"/>
+          </w:tcPr>
+          <w:p>
+            <w:pPr>
+              <w:pStyle w:val="a7"/>
+              <w:ind w:leftChars="0" w:left="29" w:hangingChars="18" w:hanging="29"/>
+              <w:cnfStyle w:val="000000000000" w:firstRow="0" w:lastRow="0" w:firstColumn="0" w:lastColumn="0" w:oddVBand="0" w:evenVBand="0" w:oddHBand="0" w:evenHBand="0" w:firstRowFirstColumn="0" w:firstRowLastColumn="0" w:lastRowFirstColumn="0" w:lastRowLastColumn="0"/>
+              <w:rPr>
+                <w:rFonts w:hint="eastAsia"/>
+                <w:sz w:val="16"/>
+                <w:szCs w:val="16"/>
+              </w:rPr>
+            </w:pPr>
+          </w:p>
+        </w:tc>
+        <w:tc>
+          <w:tcPr>
+            <w:tcW w:w="7223" w:type="dxa"/>
           </w:tcPr>
           <w:p>
             <w:pPr>
@@ -3031,7 +4373,7 @@
                     <pic:cNvPicPr/>
                   </pic:nvPicPr>
                   <pic:blipFill>
-                    <a:blip r:embed="rId13">
+                    <a:blip r:embed="rId14">
                       <a:extLst>
                         <a:ext uri="{28A0092B-C50C-407E-A947-70E740481C1C}">
                           <a14:useLocalDpi xmlns:a14="http://schemas.microsoft.com/office/drawing/2010/main" val="0"/>
@@ -3341,7 +4683,7 @@
                           </pic:cNvPicPr>
                         </pic:nvPicPr>
                         <pic:blipFill>
-                          <a:blip r:embed="rId14"/>
+                          <a:blip r:embed="rId15"/>
                           <a:stretch>
                             <a:fillRect/>
                           </a:stretch>
@@ -3443,7 +4785,7 @@
                           </pic:cNvPicPr>
                         </pic:nvPicPr>
                         <pic:blipFill>
-                          <a:blip r:embed="rId15"/>
+                          <a:blip r:embed="rId16"/>
                           <a:stretch>
                             <a:fillRect/>
                           </a:stretch>
@@ -3466,7 +4808,7 @@
                           </pic:cNvPicPr>
                         </pic:nvPicPr>
                         <pic:blipFill>
-                          <a:blip r:embed="rId16"/>
+                          <a:blip r:embed="rId17"/>
                           <a:stretch>
                             <a:fillRect/>
                           </a:stretch>
@@ -3501,7 +4843,7 @@
                   <v:path o:connecttype="none"/>
                 </v:shape>
                 <v:shape id="図 3" o:spid="_x0000_s1028" type="#_x0000_t75" style="position:absolute;left:1024;width:21659;height:15138;visibility:visible;mso-wrap-style:square" o:gfxdata="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">
-                  <v:imagedata r:id="rId17" o:title=""/>
+                  <v:imagedata r:id="rId18" o:title=""/>
                 </v:shape>
                 <v:rect id="正方形/長方形 4" o:spid="_x0000_s1029" style="position:absolute;left:13666;top:8110;width:4691;height:1431;visibility:visible;mso-wrap-style:square;v-text-anchor:middle" o:gfxdata="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" filled="f" strokecolor="red" strokeweight="1.5pt"/>
                 <v:shapetype id="_x0000_t13" coordsize="21600,21600" o:spt="13" adj="16200,5400" path="m@0,l@0@1,0@1,0@2@0@2@0,21600,21600,10800xe">
@@ -3522,10 +4864,10 @@
                 </v:shapetype>
                 <v:shape id="矢印: 右 5" o:spid="_x0000_s1030" type="#_x0000_t13" style="position:absolute;left:18318;top:9541;width:2186;height:1710;rotation:-9286074fd;visibility:visible;mso-wrap-style:square;v-text-anchor:middle" o:gfxdata="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" adj="13156" fillcolor="red" strokecolor="#1f3763 [1604]" strokeweight="1pt"/>
                 <v:shape id="図 6" o:spid="_x0000_s1031" type="#_x0000_t75" style="position:absolute;left:24515;top:3950;width:12817;height:7491;visibility:visible;mso-wrap-style:square" o:gfxdata="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">
-                  <v:imagedata r:id="rId18" o:title=""/>
+                  <v:imagedata r:id="rId19" o:title=""/>
                 </v:shape>
                 <v:shape id="図 7" o:spid="_x0000_s1032" type="#_x0000_t75" style="position:absolute;left:38167;top:6217;width:5261;height:5261;visibility:visible;mso-wrap-style:square" o:gfxdata="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">
-                  <v:imagedata r:id="rId19" o:title=""/>
+                  <v:imagedata r:id="rId20" o:title=""/>
                 </v:shape>
                 <w10:wrap type="topAndBottom" anchorx="margin"/>
               </v:group>
@@ -3788,7 +5130,7 @@
                           </pic:cNvPicPr>
                         </pic:nvPicPr>
                         <pic:blipFill>
-                          <a:blip r:embed="rId20"/>
+                          <a:blip r:embed="rId21"/>
                           <a:stretch>
                             <a:fillRect/>
                           </a:stretch>
@@ -3887,13 +5229,13 @@
           </mc:Choice>
           <mc:Fallback>
             <w:pict>
-              <v:group w14:anchorId="2AF32110" id="キャンバス 25" o:spid="_x0000_s1037" editas="canvas" style="position:absolute;left:0;text-align:left;margin-left:56.15pt;margin-top:23.3pt;width:353.05pt;height:157.25pt;z-index:251680768;mso-position-horizontal-relative:margin;mso-width-relative:margin;mso-height-relative:margin" coordsize="44837,19970" o:gfxdata="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">
-                <v:shape id="_x0000_s1038" type="#_x0000_t75" style="position:absolute;width:44837;height:19970;visibility:visible;mso-wrap-style:square" filled="t">
+              <v:group w14:anchorId="2AF32110" id="キャンバス 25" o:spid="_x0000_s1042" editas="canvas" style="position:absolute;left:0;text-align:left;margin-left:56.15pt;margin-top:23.3pt;width:353.05pt;height:157.25pt;z-index:251680768;mso-position-horizontal-relative:margin;mso-width-relative:margin;mso-height-relative:margin" coordsize="44837,19970" o:gfxdata="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">
+                <v:shape id="_x0000_s1043" type="#_x0000_t75" style="position:absolute;width:44837;height:19970;visibility:visible;mso-wrap-style:square" filled="t">
                   <v:fill o:detectmouseclick="t"/>
                   <v:path o:connecttype="none"/>
                 </v:shape>
-                <v:shape id="図 27" o:spid="_x0000_s1039" type="#_x0000_t75" style="position:absolute;left:8558;width:24926;height:19602;visibility:visible;mso-wrap-style:square" o:gfxdata="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">
-                  <v:imagedata r:id="rId21" o:title=""/>
+                <v:shape id="図 27" o:spid="_x0000_s1044" type="#_x0000_t75" style="position:absolute;left:8558;width:24926;height:19602;visibility:visible;mso-wrap-style:square" o:gfxdata="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">
+                  <v:imagedata r:id="rId22" o:title=""/>
                 </v:shape>
                 <v:shapetype id="_x0000_t13" coordsize="21600,21600" o:spt="13" adj="16200,5400" path="m@0,l@0@1,0@1,0@2@0@2@0,21600,21600,10800xe">
                   <v:stroke joinstyle="miter"/>
@@ -3911,8 +5253,8 @@
                     <v:h position="#0,#1" xrange="0,21600" yrange="0,10800"/>
                   </v:handles>
                 </v:shapetype>
-                <v:shape id="矢印: 右 12" o:spid="_x0000_s1040" type="#_x0000_t13" style="position:absolute;left:9350;top:12310;width:11873;height:1471;rotation:3148324fd;visibility:visible;mso-wrap-style:square;v-text-anchor:middle" o:gfxdata="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" adj="20262" fillcolor="red" strokecolor="#1f3763 [1604]" strokeweight="1pt"/>
-                <v:shape id="テキスト ボックス 28" o:spid="_x0000_s1041" type="#_x0000_t202" style="position:absolute;left:20916;top:4229;width:3582;height:457;visibility:visible;mso-wrap-style:square;v-text-anchor:top" o:gfxdata="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" fillcolor="white [3212]" strokecolor="white [3212]" strokeweight=".5pt">
+                <v:shape id="矢印: 右 12" o:spid="_x0000_s1045" type="#_x0000_t13" style="position:absolute;left:9350;top:12310;width:11873;height:1471;rotation:3148324fd;visibility:visible;mso-wrap-style:square;v-text-anchor:middle" o:gfxdata="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" adj="20262" fillcolor="red" strokecolor="#1f3763 [1604]" strokeweight="1pt"/>
+                <v:shape id="テキスト ボックス 28" o:spid="_x0000_s1046" type="#_x0000_t202" style="position:absolute;left:20916;top:4229;width:3582;height:457;visibility:visible;mso-wrap-style:square;v-text-anchor:top" o:gfxdata="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" fillcolor="white [3212]" strokecolor="white [3212]" strokeweight=".5pt">
                   <v:textbox>
                     <w:txbxContent>
                       <w:p/>
@@ -4132,7 +5474,7 @@
           </mc:Choice>
           <mc:Fallback>
             <w:pict>
-              <v:shape w14:anchorId="2F4EA20E" id="テキスト ボックス 1" o:spid="_x0000_s1042" type="#_x0000_t202" style="position:absolute;left:0;text-align:left;margin-left:43.5pt;margin-top:4.5pt;width:415.25pt;height:17.75pt;z-index:251683840;visibility:visible;mso-wrap-style:square;mso-width-percent:0;mso-height-percent:0;mso-wrap-distance-left:9pt;mso-wrap-distance-top:0;mso-wrap-distance-right:9pt;mso-wrap-distance-bottom:0;mso-position-horizontal:absolute;mso-position-horizontal-relative:margin;mso-position-vertical:absolute;mso-position-vertical-relative:text;mso-width-percent:0;mso-height-percent:0;mso-width-relative:margin;mso-height-relative:margin;v-text-anchor:top" o:gfxdata="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" fillcolor="white [3201]" strokeweight=".5pt">
+              <v:shape w14:anchorId="2F4EA20E" id="テキスト ボックス 1" o:spid="_x0000_s1047" type="#_x0000_t202" style="position:absolute;left:0;text-align:left;margin-left:43.5pt;margin-top:4.5pt;width:415.25pt;height:17.75pt;z-index:251683840;visibility:visible;mso-wrap-style:square;mso-width-percent:0;mso-height-percent:0;mso-wrap-distance-left:9pt;mso-wrap-distance-top:0;mso-wrap-distance-right:9pt;mso-wrap-distance-bottom:0;mso-position-horizontal:absolute;mso-position-horizontal-relative:margin;mso-position-vertical:absolute;mso-position-vertical-relative:text;mso-width-percent:0;mso-height-percent:0;mso-width-relative:margin;mso-height-relative:margin;v-text-anchor:top" o:gfxdata="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" fillcolor="white [3201]" strokeweight=".5pt">
                 <v:shadow on="t" color="black" opacity="26214f" origin="-.5,-.5" offset=".74836mm,.74836mm"/>
                 <v:textbox>
                   <w:txbxContent>
@@ -4573,7 +5915,7 @@
         </w:rPr>
         <w:t>「</w:t>
       </w:r>
-      <w:hyperlink r:id="rId22" w:history="1">
+      <w:hyperlink r:id="rId23" w:history="1">
         <w:r>
           <w:rPr>
             <w:rStyle w:val="aa"/>
@@ -5463,7 +6805,7 @@
         </w:rPr>
         <w:t>フルパスでの指定必須ですが、「</w:t>
       </w:r>
-      <w:hyperlink r:id="rId23" w:history="1">
+      <w:hyperlink r:id="rId24" w:history="1">
         <w:r>
           <w:rPr>
             <w:rStyle w:val="aa"/>
@@ -6359,7 +7701,7 @@
           </mc:Choice>
           <mc:Fallback>
             <w:pict>
-              <v:shape w14:anchorId="2DBEB3E5" id="_x0000_s1043" type="#_x0000_t202" style="position:absolute;left:0;text-align:left;margin-left:298.9pt;margin-top:3.2pt;width:350.1pt;height:232.5pt;z-index:251681792;visibility:visible;mso-wrap-style:square;mso-width-percent:0;mso-height-percent:0;mso-wrap-distance-left:9pt;mso-wrap-distance-top:0;mso-wrap-distance-right:9pt;mso-wrap-distance-bottom:0;mso-position-horizontal:right;mso-position-horizontal-relative:margin;mso-position-vertical:absolute;mso-position-vertical-relative:text;mso-width-percent:0;mso-height-percent:0;mso-width-relative:margin;mso-height-relative:margin;v-text-anchor:top" o:gfxdata="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" fillcolor="white [3201]" strokeweight=".5pt">
+              <v:shape w14:anchorId="2DBEB3E5" id="_x0000_s1048" type="#_x0000_t202" style="position:absolute;left:0;text-align:left;margin-left:298.9pt;margin-top:3.2pt;width:350.1pt;height:232.5pt;z-index:251681792;visibility:visible;mso-wrap-style:square;mso-width-percent:0;mso-height-percent:0;mso-wrap-distance-left:9pt;mso-wrap-distance-top:0;mso-wrap-distance-right:9pt;mso-wrap-distance-bottom:0;mso-position-horizontal:right;mso-position-horizontal-relative:margin;mso-position-vertical:absolute;mso-position-vertical-relative:text;mso-width-percent:0;mso-height-percent:0;mso-width-relative:margin;mso-height-relative:margin;v-text-anchor:top" o:gfxdata="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" fillcolor="white [3201]" strokeweight=".5pt">
                 <v:shadow on="t" color="black" opacity="26214f" origin="-.5,-.5" offset=".74836mm,.74836mm"/>
                 <v:textbox>
                   <w:txbxContent>
@@ -7605,7 +8947,7 @@
           </mc:Choice>
           <mc:Fallback>
             <w:pict>
-              <v:shape w14:anchorId="1C78BBAE" id="_x0000_s1044" type="#_x0000_t202" style="position:absolute;left:0;text-align:left;margin-left:118.5pt;margin-top:4.8pt;width:350.1pt;height:72.45pt;z-index:251685888;visibility:visible;mso-wrap-style:square;mso-width-percent:0;mso-height-percent:0;mso-wrap-distance-left:9pt;mso-wrap-distance-top:0;mso-wrap-distance-right:9pt;mso-wrap-distance-bottom:0;mso-position-horizontal:absolute;mso-position-horizontal-relative:margin;mso-position-vertical:absolute;mso-position-vertical-relative:text;mso-width-percent:0;mso-height-percent:0;mso-width-relative:margin;mso-height-relative:margin;v-text-anchor:top" o:gfxdata="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" fillcolor="white [3201]" strokeweight=".5pt">
+              <v:shape w14:anchorId="1C78BBAE" id="_x0000_s1049" type="#_x0000_t202" style="position:absolute;left:0;text-align:left;margin-left:118.5pt;margin-top:4.8pt;width:350.1pt;height:72.45pt;z-index:251685888;visibility:visible;mso-wrap-style:square;mso-width-percent:0;mso-height-percent:0;mso-wrap-distance-left:9pt;mso-wrap-distance-top:0;mso-wrap-distance-right:9pt;mso-wrap-distance-bottom:0;mso-position-horizontal:absolute;mso-position-horizontal-relative:margin;mso-position-vertical:absolute;mso-position-vertical-relative:text;mso-width-percent:0;mso-height-percent:0;mso-width-relative:margin;mso-height-relative:margin;v-text-anchor:top" o:gfxdata="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" fillcolor="white [3201]" strokeweight=".5pt">
                 <v:shadow on="t" color="black" opacity="26214f" origin="-.5,-.5" offset=".74836mm,.74836mm"/>
                 <v:textbox>
                   <w:txbxContent>
@@ -8302,7 +9644,7 @@
           </mc:Choice>
           <mc:Fallback>
             <w:pict>
-              <v:shape w14:anchorId="300687FF" id="_x0000_s1045" type="#_x0000_t202" style="position:absolute;left:0;text-align:left;margin-left:298.9pt;margin-top:3.25pt;width:350.1pt;height:72.45pt;z-index:251687936;visibility:visible;mso-wrap-style:square;mso-width-percent:0;mso-height-percent:0;mso-wrap-distance-left:9pt;mso-wrap-distance-top:0;mso-wrap-distance-right:9pt;mso-wrap-distance-bottom:0;mso-position-horizontal:right;mso-position-horizontal-relative:margin;mso-position-vertical:absolute;mso-position-vertical-relative:text;mso-width-percent:0;mso-height-percent:0;mso-width-relative:margin;mso-height-relative:margin;v-text-anchor:top" o:gfxdata="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" fillcolor="white [3201]" strokeweight=".5pt">
+              <v:shape w14:anchorId="300687FF" id="_x0000_s1050" type="#_x0000_t202" style="position:absolute;left:0;text-align:left;margin-left:298.9pt;margin-top:3.25pt;width:350.1pt;height:72.45pt;z-index:251687936;visibility:visible;mso-wrap-style:square;mso-width-percent:0;mso-height-percent:0;mso-wrap-distance-left:9pt;mso-wrap-distance-top:0;mso-wrap-distance-right:9pt;mso-wrap-distance-bottom:0;mso-position-horizontal:right;mso-position-horizontal-relative:margin;mso-position-vertical:absolute;mso-position-vertical-relative:text;mso-width-percent:0;mso-height-percent:0;mso-width-relative:margin;mso-height-relative:margin;v-text-anchor:top" o:gfxdata="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" fillcolor="white [3201]" strokeweight=".5pt">
                 <v:shadow on="t" color="black" opacity="26214f" origin="-.5,-.5" offset=".74836mm,.74836mm"/>
                 <v:textbox>
                   <w:txbxContent>
@@ -9614,8 +10956,8 @@
       </w:r>
     </w:p>
     <w:sectPr>
-      <w:headerReference w:type="default" r:id="rId24"/>
-      <w:footerReference w:type="default" r:id="rId25"/>
+      <w:headerReference w:type="default" r:id="rId25"/>
+      <w:footerReference w:type="default" r:id="rId26"/>
       <w:pgSz w:w="11906" w:h="16838" w:code="9"/>
       <w:pgMar w:top="1134" w:right="1134" w:bottom="1134" w:left="1134" w:header="426" w:footer="476" w:gutter="0"/>
       <w:cols w:space="425"/>
@@ -10068,6 +11410,95 @@
     </w:lvl>
   </w:abstractNum>
   <w:abstractNum w:abstractNumId="1" w15:restartNumberingAfterBreak="0">
+    <w:nsid w:val="191A2A0A"/>
+    <w:multiLevelType w:val="hybridMultilevel"/>
+    <w:tmpl w:val="092C277C"/>
+    <w:lvl w:ilvl="0" w:tplc="105CED52">
+      <w:start w:val="2"/>
+      <w:numFmt w:val="decimalEnclosedCircle"/>
+      <w:lvlText w:val="%1"/>
+      <w:lvlJc w:val="left"/>
+      <w:pPr>
+        <w:ind w:left="786" w:hanging="360"/>
+      </w:pPr>
+      <w:rPr>
+        <w:rFonts w:hint="default"/>
+      </w:rPr>
+    </w:lvl>
+    <w:lvl w:ilvl="1" w:tplc="04090017" w:tentative="1">
+      <w:start w:val="1"/>
+      <w:numFmt w:val="aiueoFullWidth"/>
+      <w:lvlText w:val="(%2)"/>
+      <w:lvlJc w:val="left"/>
+      <w:pPr>
+        <w:ind w:left="1306" w:hanging="440"/>
+      </w:pPr>
+    </w:lvl>
+    <w:lvl w:ilvl="2" w:tplc="04090011" w:tentative="1">
+      <w:start w:val="1"/>
+      <w:numFmt w:val="decimalEnclosedCircle"/>
+      <w:lvlText w:val="%3"/>
+      <w:lvlJc w:val="left"/>
+      <w:pPr>
+        <w:ind w:left="1746" w:hanging="440"/>
+      </w:pPr>
+    </w:lvl>
+    <w:lvl w:ilvl="3" w:tplc="0409000F" w:tentative="1">
+      <w:start w:val="1"/>
+      <w:numFmt w:val="decimal"/>
+      <w:lvlText w:val="%4."/>
+      <w:lvlJc w:val="left"/>
+      <w:pPr>
+        <w:ind w:left="2186" w:hanging="440"/>
+      </w:pPr>
+    </w:lvl>
+    <w:lvl w:ilvl="4" w:tplc="04090017" w:tentative="1">
+      <w:start w:val="1"/>
+      <w:numFmt w:val="aiueoFullWidth"/>
+      <w:lvlText w:val="(%5)"/>
+      <w:lvlJc w:val="left"/>
+      <w:pPr>
+        <w:ind w:left="2626" w:hanging="440"/>
+      </w:pPr>
+    </w:lvl>
+    <w:lvl w:ilvl="5" w:tplc="04090011" w:tentative="1">
+      <w:start w:val="1"/>
+      <w:numFmt w:val="decimalEnclosedCircle"/>
+      <w:lvlText w:val="%6"/>
+      <w:lvlJc w:val="left"/>
+      <w:pPr>
+        <w:ind w:left="3066" w:hanging="440"/>
+      </w:pPr>
+    </w:lvl>
+    <w:lvl w:ilvl="6" w:tplc="0409000F" w:tentative="1">
+      <w:start w:val="1"/>
+      <w:numFmt w:val="decimal"/>
+      <w:lvlText w:val="%7."/>
+      <w:lvlJc w:val="left"/>
+      <w:pPr>
+        <w:ind w:left="3506" w:hanging="440"/>
+      </w:pPr>
+    </w:lvl>
+    <w:lvl w:ilvl="7" w:tplc="04090017" w:tentative="1">
+      <w:start w:val="1"/>
+      <w:numFmt w:val="aiueoFullWidth"/>
+      <w:lvlText w:val="(%8)"/>
+      <w:lvlJc w:val="left"/>
+      <w:pPr>
+        <w:ind w:left="3946" w:hanging="440"/>
+      </w:pPr>
+    </w:lvl>
+    <w:lvl w:ilvl="8" w:tplc="04090011" w:tentative="1">
+      <w:start w:val="1"/>
+      <w:numFmt w:val="decimalEnclosedCircle"/>
+      <w:lvlText w:val="%9"/>
+      <w:lvlJc w:val="left"/>
+      <w:pPr>
+        <w:ind w:left="4386" w:hanging="440"/>
+      </w:pPr>
+    </w:lvl>
+  </w:abstractNum>
+  <w:abstractNum w:abstractNumId="2" w15:restartNumberingAfterBreak="0">
     <w:nsid w:val="22EA1E1E"/>
     <w:multiLevelType w:val="hybridMultilevel"/>
     <w:tmpl w:val="547C83C6"/>
@@ -10156,7 +11587,7 @@
       </w:pPr>
     </w:lvl>
   </w:abstractNum>
-  <w:abstractNum w:abstractNumId="2" w15:restartNumberingAfterBreak="0">
+  <w:abstractNum w:abstractNumId="3" w15:restartNumberingAfterBreak="0">
     <w:nsid w:val="25E57B12"/>
     <w:multiLevelType w:val="hybridMultilevel"/>
     <w:tmpl w:val="7708E3CA"/>
@@ -10245,7 +11676,96 @@
       </w:pPr>
     </w:lvl>
   </w:abstractNum>
-  <w:abstractNum w:abstractNumId="3" w15:restartNumberingAfterBreak="0">
+  <w:abstractNum w:abstractNumId="4" w15:restartNumberingAfterBreak="0">
+    <w:nsid w:val="2DAA1553"/>
+    <w:multiLevelType w:val="hybridMultilevel"/>
+    <w:tmpl w:val="F648C5D4"/>
+    <w:lvl w:ilvl="0" w:tplc="974822F8">
+      <w:start w:val="1"/>
+      <w:numFmt w:val="decimalFullWidth"/>
+      <w:lvlText w:val="（%1）"/>
+      <w:lvlJc w:val="left"/>
+      <w:pPr>
+        <w:ind w:left="720" w:hanging="720"/>
+      </w:pPr>
+      <w:rPr>
+        <w:rFonts w:hint="default"/>
+      </w:rPr>
+    </w:lvl>
+    <w:lvl w:ilvl="1" w:tplc="04090017" w:tentative="1">
+      <w:start w:val="1"/>
+      <w:numFmt w:val="aiueoFullWidth"/>
+      <w:lvlText w:val="(%2)"/>
+      <w:lvlJc w:val="left"/>
+      <w:pPr>
+        <w:ind w:left="880" w:hanging="440"/>
+      </w:pPr>
+    </w:lvl>
+    <w:lvl w:ilvl="2" w:tplc="04090011" w:tentative="1">
+      <w:start w:val="1"/>
+      <w:numFmt w:val="decimalEnclosedCircle"/>
+      <w:lvlText w:val="%3"/>
+      <w:lvlJc w:val="left"/>
+      <w:pPr>
+        <w:ind w:left="1320" w:hanging="440"/>
+      </w:pPr>
+    </w:lvl>
+    <w:lvl w:ilvl="3" w:tplc="0409000F" w:tentative="1">
+      <w:start w:val="1"/>
+      <w:numFmt w:val="decimal"/>
+      <w:lvlText w:val="%4."/>
+      <w:lvlJc w:val="left"/>
+      <w:pPr>
+        <w:ind w:left="1760" w:hanging="440"/>
+      </w:pPr>
+    </w:lvl>
+    <w:lvl w:ilvl="4" w:tplc="04090017" w:tentative="1">
+      <w:start w:val="1"/>
+      <w:numFmt w:val="aiueoFullWidth"/>
+      <w:lvlText w:val="(%5)"/>
+      <w:lvlJc w:val="left"/>
+      <w:pPr>
+        <w:ind w:left="2200" w:hanging="440"/>
+      </w:pPr>
+    </w:lvl>
+    <w:lvl w:ilvl="5" w:tplc="04090011" w:tentative="1">
+      <w:start w:val="1"/>
+      <w:numFmt w:val="decimalEnclosedCircle"/>
+      <w:lvlText w:val="%6"/>
+      <w:lvlJc w:val="left"/>
+      <w:pPr>
+        <w:ind w:left="2640" w:hanging="440"/>
+      </w:pPr>
+    </w:lvl>
+    <w:lvl w:ilvl="6" w:tplc="0409000F" w:tentative="1">
+      <w:start w:val="1"/>
+      <w:numFmt w:val="decimal"/>
+      <w:lvlText w:val="%7."/>
+      <w:lvlJc w:val="left"/>
+      <w:pPr>
+        <w:ind w:left="3080" w:hanging="440"/>
+      </w:pPr>
+    </w:lvl>
+    <w:lvl w:ilvl="7" w:tplc="04090017" w:tentative="1">
+      <w:start w:val="1"/>
+      <w:numFmt w:val="aiueoFullWidth"/>
+      <w:lvlText w:val="(%8)"/>
+      <w:lvlJc w:val="left"/>
+      <w:pPr>
+        <w:ind w:left="3520" w:hanging="440"/>
+      </w:pPr>
+    </w:lvl>
+    <w:lvl w:ilvl="8" w:tplc="04090011" w:tentative="1">
+      <w:start w:val="1"/>
+      <w:numFmt w:val="decimalEnclosedCircle"/>
+      <w:lvlText w:val="%9"/>
+      <w:lvlJc w:val="left"/>
+      <w:pPr>
+        <w:ind w:left="3960" w:hanging="440"/>
+      </w:pPr>
+    </w:lvl>
+  </w:abstractNum>
+  <w:abstractNum w:abstractNumId="5" w15:restartNumberingAfterBreak="0">
     <w:nsid w:val="393448D4"/>
     <w:multiLevelType w:val="hybridMultilevel"/>
     <w:tmpl w:val="44921B04"/>
@@ -10331,7 +11851,7 @@
       </w:pPr>
     </w:lvl>
   </w:abstractNum>
-  <w:abstractNum w:abstractNumId="4" w15:restartNumberingAfterBreak="0">
+  <w:abstractNum w:abstractNumId="6" w15:restartNumberingAfterBreak="0">
     <w:nsid w:val="3D0A60E3"/>
     <w:multiLevelType w:val="hybridMultilevel"/>
     <w:tmpl w:val="8FC646D0"/>
@@ -10421,7 +11941,7 @@
       </w:pPr>
     </w:lvl>
   </w:abstractNum>
-  <w:abstractNum w:abstractNumId="5" w15:restartNumberingAfterBreak="0">
+  <w:abstractNum w:abstractNumId="7" w15:restartNumberingAfterBreak="0">
     <w:nsid w:val="479E3FC0"/>
     <w:multiLevelType w:val="hybridMultilevel"/>
     <w:tmpl w:val="1E3E7834"/>
@@ -10534,7 +12054,7 @@
       </w:rPr>
     </w:lvl>
   </w:abstractNum>
-  <w:abstractNum w:abstractNumId="6" w15:restartNumberingAfterBreak="0">
+  <w:abstractNum w:abstractNumId="8" w15:restartNumberingAfterBreak="0">
     <w:nsid w:val="50966330"/>
     <w:multiLevelType w:val="hybridMultilevel"/>
     <w:tmpl w:val="E49A8D40"/>
@@ -10647,7 +12167,7 @@
       </w:rPr>
     </w:lvl>
   </w:abstractNum>
-  <w:abstractNum w:abstractNumId="7" w15:restartNumberingAfterBreak="0">
+  <w:abstractNum w:abstractNumId="9" w15:restartNumberingAfterBreak="0">
     <w:nsid w:val="54557FC2"/>
     <w:multiLevelType w:val="hybridMultilevel"/>
     <w:tmpl w:val="B9AA2956"/>
@@ -10736,7 +12256,7 @@
       </w:pPr>
     </w:lvl>
   </w:abstractNum>
-  <w:abstractNum w:abstractNumId="8" w15:restartNumberingAfterBreak="0">
+  <w:abstractNum w:abstractNumId="10" w15:restartNumberingAfterBreak="0">
     <w:nsid w:val="55B012CF"/>
     <w:multiLevelType w:val="hybridMultilevel"/>
     <w:tmpl w:val="A3DCDE8E"/>
@@ -10849,7 +12369,7 @@
       </w:rPr>
     </w:lvl>
   </w:abstractNum>
-  <w:abstractNum w:abstractNumId="9" w15:restartNumberingAfterBreak="0">
+  <w:abstractNum w:abstractNumId="11" w15:restartNumberingAfterBreak="0">
     <w:nsid w:val="57CB4D73"/>
     <w:multiLevelType w:val="hybridMultilevel"/>
     <w:tmpl w:val="0A467956"/>
@@ -10962,7 +12482,7 @@
       </w:rPr>
     </w:lvl>
   </w:abstractNum>
-  <w:abstractNum w:abstractNumId="10" w15:restartNumberingAfterBreak="0">
+  <w:abstractNum w:abstractNumId="12" w15:restartNumberingAfterBreak="0">
     <w:nsid w:val="58091127"/>
     <w:multiLevelType w:val="hybridMultilevel"/>
     <w:tmpl w:val="1AA213C8"/>
@@ -11051,7 +12571,96 @@
       </w:pPr>
     </w:lvl>
   </w:abstractNum>
-  <w:abstractNum w:abstractNumId="11" w15:restartNumberingAfterBreak="0">
+  <w:abstractNum w:abstractNumId="13" w15:restartNumberingAfterBreak="0">
+    <w:nsid w:val="58CD028F"/>
+    <w:multiLevelType w:val="hybridMultilevel"/>
+    <w:tmpl w:val="785E3E80"/>
+    <w:lvl w:ilvl="0" w:tplc="0DCE0246">
+      <w:start w:val="1"/>
+      <w:numFmt w:val="decimalEnclosedCircle"/>
+      <w:lvlText w:val="%1"/>
+      <w:lvlJc w:val="left"/>
+      <w:pPr>
+        <w:ind w:left="360" w:hanging="360"/>
+      </w:pPr>
+      <w:rPr>
+        <w:rFonts w:hint="default"/>
+      </w:rPr>
+    </w:lvl>
+    <w:lvl w:ilvl="1" w:tplc="04090017" w:tentative="1">
+      <w:start w:val="1"/>
+      <w:numFmt w:val="aiueoFullWidth"/>
+      <w:lvlText w:val="(%2)"/>
+      <w:lvlJc w:val="left"/>
+      <w:pPr>
+        <w:ind w:left="880" w:hanging="440"/>
+      </w:pPr>
+    </w:lvl>
+    <w:lvl w:ilvl="2" w:tplc="04090011" w:tentative="1">
+      <w:start w:val="1"/>
+      <w:numFmt w:val="decimalEnclosedCircle"/>
+      <w:lvlText w:val="%3"/>
+      <w:lvlJc w:val="left"/>
+      <w:pPr>
+        <w:ind w:left="1320" w:hanging="440"/>
+      </w:pPr>
+    </w:lvl>
+    <w:lvl w:ilvl="3" w:tplc="0409000F" w:tentative="1">
+      <w:start w:val="1"/>
+      <w:numFmt w:val="decimal"/>
+      <w:lvlText w:val="%4."/>
+      <w:lvlJc w:val="left"/>
+      <w:pPr>
+        <w:ind w:left="1760" w:hanging="440"/>
+      </w:pPr>
+    </w:lvl>
+    <w:lvl w:ilvl="4" w:tplc="04090017" w:tentative="1">
+      <w:start w:val="1"/>
+      <w:numFmt w:val="aiueoFullWidth"/>
+      <w:lvlText w:val="(%5)"/>
+      <w:lvlJc w:val="left"/>
+      <w:pPr>
+        <w:ind w:left="2200" w:hanging="440"/>
+      </w:pPr>
+    </w:lvl>
+    <w:lvl w:ilvl="5" w:tplc="04090011" w:tentative="1">
+      <w:start w:val="1"/>
+      <w:numFmt w:val="decimalEnclosedCircle"/>
+      <w:lvlText w:val="%6"/>
+      <w:lvlJc w:val="left"/>
+      <w:pPr>
+        <w:ind w:left="2640" w:hanging="440"/>
+      </w:pPr>
+    </w:lvl>
+    <w:lvl w:ilvl="6" w:tplc="0409000F" w:tentative="1">
+      <w:start w:val="1"/>
+      <w:numFmt w:val="decimal"/>
+      <w:lvlText w:val="%7."/>
+      <w:lvlJc w:val="left"/>
+      <w:pPr>
+        <w:ind w:left="3080" w:hanging="440"/>
+      </w:pPr>
+    </w:lvl>
+    <w:lvl w:ilvl="7" w:tplc="04090017" w:tentative="1">
+      <w:start w:val="1"/>
+      <w:numFmt w:val="aiueoFullWidth"/>
+      <w:lvlText w:val="(%8)"/>
+      <w:lvlJc w:val="left"/>
+      <w:pPr>
+        <w:ind w:left="3520" w:hanging="440"/>
+      </w:pPr>
+    </w:lvl>
+    <w:lvl w:ilvl="8" w:tplc="04090011" w:tentative="1">
+      <w:start w:val="1"/>
+      <w:numFmt w:val="decimalEnclosedCircle"/>
+      <w:lvlText w:val="%9"/>
+      <w:lvlJc w:val="left"/>
+      <w:pPr>
+        <w:ind w:left="3960" w:hanging="440"/>
+      </w:pPr>
+    </w:lvl>
+  </w:abstractNum>
+  <w:abstractNum w:abstractNumId="14" w15:restartNumberingAfterBreak="0">
     <w:nsid w:val="596F3434"/>
     <w:multiLevelType w:val="hybridMultilevel"/>
     <w:tmpl w:val="F36890C6"/>
@@ -11140,7 +12749,96 @@
       </w:pPr>
     </w:lvl>
   </w:abstractNum>
-  <w:abstractNum w:abstractNumId="12" w15:restartNumberingAfterBreak="0">
+  <w:abstractNum w:abstractNumId="15" w15:restartNumberingAfterBreak="0">
+    <w:nsid w:val="61FE1A41"/>
+    <w:multiLevelType w:val="hybridMultilevel"/>
+    <w:tmpl w:val="6EB0E68E"/>
+    <w:lvl w:ilvl="0" w:tplc="76B6C976">
+      <w:start w:val="2"/>
+      <w:numFmt w:val="decimalEnclosedCircle"/>
+      <w:lvlText w:val="%1"/>
+      <w:lvlJc w:val="left"/>
+      <w:pPr>
+        <w:ind w:left="720" w:hanging="360"/>
+      </w:pPr>
+      <w:rPr>
+        <w:rFonts w:hint="default"/>
+      </w:rPr>
+    </w:lvl>
+    <w:lvl w:ilvl="1" w:tplc="04090017" w:tentative="1">
+      <w:start w:val="1"/>
+      <w:numFmt w:val="aiueoFullWidth"/>
+      <w:lvlText w:val="(%2)"/>
+      <w:lvlJc w:val="left"/>
+      <w:pPr>
+        <w:ind w:left="1240" w:hanging="440"/>
+      </w:pPr>
+    </w:lvl>
+    <w:lvl w:ilvl="2" w:tplc="04090011" w:tentative="1">
+      <w:start w:val="1"/>
+      <w:numFmt w:val="decimalEnclosedCircle"/>
+      <w:lvlText w:val="%3"/>
+      <w:lvlJc w:val="left"/>
+      <w:pPr>
+        <w:ind w:left="1680" w:hanging="440"/>
+      </w:pPr>
+    </w:lvl>
+    <w:lvl w:ilvl="3" w:tplc="0409000F" w:tentative="1">
+      <w:start w:val="1"/>
+      <w:numFmt w:val="decimal"/>
+      <w:lvlText w:val="%4."/>
+      <w:lvlJc w:val="left"/>
+      <w:pPr>
+        <w:ind w:left="2120" w:hanging="440"/>
+      </w:pPr>
+    </w:lvl>
+    <w:lvl w:ilvl="4" w:tplc="04090017" w:tentative="1">
+      <w:start w:val="1"/>
+      <w:numFmt w:val="aiueoFullWidth"/>
+      <w:lvlText w:val="(%5)"/>
+      <w:lvlJc w:val="left"/>
+      <w:pPr>
+        <w:ind w:left="2560" w:hanging="440"/>
+      </w:pPr>
+    </w:lvl>
+    <w:lvl w:ilvl="5" w:tplc="04090011" w:tentative="1">
+      <w:start w:val="1"/>
+      <w:numFmt w:val="decimalEnclosedCircle"/>
+      <w:lvlText w:val="%6"/>
+      <w:lvlJc w:val="left"/>
+      <w:pPr>
+        <w:ind w:left="3000" w:hanging="440"/>
+      </w:pPr>
+    </w:lvl>
+    <w:lvl w:ilvl="6" w:tplc="0409000F" w:tentative="1">
+      <w:start w:val="1"/>
+      <w:numFmt w:val="decimal"/>
+      <w:lvlText w:val="%7."/>
+      <w:lvlJc w:val="left"/>
+      <w:pPr>
+        <w:ind w:left="3440" w:hanging="440"/>
+      </w:pPr>
+    </w:lvl>
+    <w:lvl w:ilvl="7" w:tplc="04090017" w:tentative="1">
+      <w:start w:val="1"/>
+      <w:numFmt w:val="aiueoFullWidth"/>
+      <w:lvlText w:val="(%8)"/>
+      <w:lvlJc w:val="left"/>
+      <w:pPr>
+        <w:ind w:left="3880" w:hanging="440"/>
+      </w:pPr>
+    </w:lvl>
+    <w:lvl w:ilvl="8" w:tplc="04090011" w:tentative="1">
+      <w:start w:val="1"/>
+      <w:numFmt w:val="decimalEnclosedCircle"/>
+      <w:lvlText w:val="%9"/>
+      <w:lvlJc w:val="left"/>
+      <w:pPr>
+        <w:ind w:left="4320" w:hanging="440"/>
+      </w:pPr>
+    </w:lvl>
+  </w:abstractNum>
+  <w:abstractNum w:abstractNumId="16" w15:restartNumberingAfterBreak="0">
     <w:nsid w:val="79947922"/>
     <w:multiLevelType w:val="hybridMultilevel"/>
     <w:tmpl w:val="1A64D572"/>
@@ -11229,7 +12927,7 @@
       </w:pPr>
     </w:lvl>
   </w:abstractNum>
-  <w:abstractNum w:abstractNumId="13" w15:restartNumberingAfterBreak="0">
+  <w:abstractNum w:abstractNumId="17" w15:restartNumberingAfterBreak="0">
     <w:nsid w:val="7D700EAE"/>
     <w:multiLevelType w:val="hybridMultilevel"/>
     <w:tmpl w:val="D9226FF2"/>
@@ -11322,43 +13020,55 @@
     <w:abstractNumId w:val="0"/>
   </w:num>
   <w:num w:numId="2" w16cid:durableId="236940772">
+    <w:abstractNumId w:val="17"/>
+  </w:num>
+  <w:num w:numId="3" w16cid:durableId="1371105191">
+    <w:abstractNumId w:val="7"/>
+  </w:num>
+  <w:num w:numId="4" w16cid:durableId="1387996643">
+    <w:abstractNumId w:val="2"/>
+  </w:num>
+  <w:num w:numId="5" w16cid:durableId="1690373961">
+    <w:abstractNumId w:val="9"/>
+  </w:num>
+  <w:num w:numId="6" w16cid:durableId="1398280638">
+    <w:abstractNumId w:val="16"/>
+  </w:num>
+  <w:num w:numId="7" w16cid:durableId="265164759">
+    <w:abstractNumId w:val="5"/>
+  </w:num>
+  <w:num w:numId="8" w16cid:durableId="530266224">
+    <w:abstractNumId w:val="14"/>
+  </w:num>
+  <w:num w:numId="9" w16cid:durableId="1679498061">
+    <w:abstractNumId w:val="12"/>
+  </w:num>
+  <w:num w:numId="10" w16cid:durableId="1523007072">
+    <w:abstractNumId w:val="3"/>
+  </w:num>
+  <w:num w:numId="11" w16cid:durableId="1125274660">
+    <w:abstractNumId w:val="6"/>
+  </w:num>
+  <w:num w:numId="12" w16cid:durableId="208231528">
+    <w:abstractNumId w:val="10"/>
+  </w:num>
+  <w:num w:numId="13" w16cid:durableId="1923641116">
+    <w:abstractNumId w:val="11"/>
+  </w:num>
+  <w:num w:numId="14" w16cid:durableId="758259909">
+    <w:abstractNumId w:val="8"/>
+  </w:num>
+  <w:num w:numId="15" w16cid:durableId="203829883">
+    <w:abstractNumId w:val="4"/>
+  </w:num>
+  <w:num w:numId="16" w16cid:durableId="520707578">
     <w:abstractNumId w:val="13"/>
   </w:num>
-  <w:num w:numId="3" w16cid:durableId="1371105191">
-    <w:abstractNumId w:val="5"/>
+  <w:num w:numId="17" w16cid:durableId="1426463533">
+    <w:abstractNumId w:val="15"/>
   </w:num>
-  <w:num w:numId="4" w16cid:durableId="1387996643">
+  <w:num w:numId="18" w16cid:durableId="2053652654">
     <w:abstractNumId w:val="1"/>
-  </w:num>
-  <w:num w:numId="5" w16cid:durableId="1690373961">
-    <w:abstractNumId w:val="7"/>
-  </w:num>
-  <w:num w:numId="6" w16cid:durableId="1398280638">
-    <w:abstractNumId w:val="12"/>
-  </w:num>
-  <w:num w:numId="7" w16cid:durableId="265164759">
-    <w:abstractNumId w:val="3"/>
-  </w:num>
-  <w:num w:numId="8" w16cid:durableId="530266224">
-    <w:abstractNumId w:val="11"/>
-  </w:num>
-  <w:num w:numId="9" w16cid:durableId="1679498061">
-    <w:abstractNumId w:val="10"/>
-  </w:num>
-  <w:num w:numId="10" w16cid:durableId="1523007072">
-    <w:abstractNumId w:val="2"/>
-  </w:num>
-  <w:num w:numId="11" w16cid:durableId="1125274660">
-    <w:abstractNumId w:val="4"/>
-  </w:num>
-  <w:num w:numId="12" w16cid:durableId="208231528">
-    <w:abstractNumId w:val="8"/>
-  </w:num>
-  <w:num w:numId="13" w16cid:durableId="1923641116">
-    <w:abstractNumId w:val="9"/>
-  </w:num>
-  <w:num w:numId="14" w16cid:durableId="758259909">
-    <w:abstractNumId w:val="6"/>
   </w:num>
 </w:numbering>
 </file>
@@ -12941,6 +14651,13 @@
     <w:pitch w:val="variable"/>
     <w:sig w:usb0="00000000" w:usb1="10000000" w:usb2="00000000" w:usb3="00000000" w:csb0="80000000" w:csb1="00000000"/>
   </w:font>
+  <w:font w:name="BIZ UDPゴシック">
+    <w:panose1 w:val="020B0400000000000000"/>
+    <w:charset w:val="80"/>
+    <w:family w:val="modern"/>
+    <w:pitch w:val="variable"/>
+    <w:sig w:usb0="E00002F7" w:usb1="2AC7EDF8" w:usb2="00000012" w:usb3="00000000" w:csb0="00020001" w:csb1="00000000"/>
+  </w:font>
   <w:font w:name="游ゴシック Light">
     <w:panose1 w:val="020B0300000000000000"/>
     <w:charset w:val="80"/>
@@ -12987,6 +14704,7 @@
     <w:rsidRoot w:val="008F2A09"/>
     <w:rsid w:val="00145D9F"/>
     <w:rsid w:val="00171EE1"/>
+    <w:rsid w:val="00173559"/>
     <w:rsid w:val="001E4D66"/>
     <w:rsid w:val="002071A9"/>
     <w:rsid w:val="00283180"/>
@@ -13018,6 +14736,7 @@
     <w:rsid w:val="00B16FDE"/>
     <w:rsid w:val="00B21BF1"/>
     <w:rsid w:val="00B22F9C"/>
+    <w:rsid w:val="00BE3D79"/>
     <w:rsid w:val="00CB0794"/>
     <w:rsid w:val="00CD001C"/>
     <w:rsid w:val="00D96A98"/>

</xml_diff>